<commit_message>
Version EN y ES
Se diferenciaron los idiomas en documentos apartes
</commit_message>
<xml_diff>
--- a/Informacion/Glosario (EN).docx
+++ b/Informacion/Glosario (EN).docx
@@ -1,6 +1,6 @@
 
 <file path=word/document.xml><?xml version="1.0" encoding="utf-8"?>
-<w:document xmlns:wpc="http://schemas.microsoft.com/office/word/2010/wordprocessingCanvas" xmlns:cx="http://schemas.microsoft.com/office/drawing/2014/chartex" xmlns:cx1="http://schemas.microsoft.com/office/drawing/2015/9/8/chartex" xmlns:mc="http://schemas.openxmlformats.org/markup-compatibility/2006" xmlns:o="urn:schemas-microsoft-com:office:office" xmlns:r="http://schemas.openxmlformats.org/officeDocument/2006/relationships" xmlns:m="http://schemas.openxmlformats.org/officeDocument/2006/math" xmlns:v="urn:schemas-microsoft-com:vml" xmlns:wp14="http://schemas.microsoft.com/office/word/2010/wordprocessingDrawing" xmlns:wp="http://schemas.openxmlformats.org/drawingml/2006/wordprocessingDrawing" xmlns:w10="urn:schemas-microsoft-com:office:word" xmlns:w="http://schemas.openxmlformats.org/wordprocessingml/2006/main" xmlns:w14="http://schemas.microsoft.com/office/word/2010/wordml" xmlns:w15="http://schemas.microsoft.com/office/word/2012/wordml" xmlns:w16se="http://schemas.microsoft.com/office/word/2015/wordml/symex" xmlns:wpg="http://schemas.microsoft.com/office/word/2010/wordprocessingGroup" xmlns:wpi="http://schemas.microsoft.com/office/word/2010/wordprocessingInk" xmlns:wne="http://schemas.microsoft.com/office/word/2006/wordml" xmlns:wps="http://schemas.microsoft.com/office/word/2010/wordprocessingShape" mc:Ignorable="w14 w15 w16se wp14">
+<w:document xmlns:wpc="http://schemas.microsoft.com/office/word/2010/wordprocessingCanvas" xmlns:cx="http://schemas.microsoft.com/office/drawing/2014/chartex" xmlns:cx1="http://schemas.microsoft.com/office/drawing/2015/9/8/chartex" xmlns:cx2="http://schemas.microsoft.com/office/drawing/2015/10/21/chartex" xmlns:cx3="http://schemas.microsoft.com/office/drawing/2016/5/9/chartex" xmlns:cx4="http://schemas.microsoft.com/office/drawing/2016/5/10/chartex" xmlns:cx5="http://schemas.microsoft.com/office/drawing/2016/5/11/chartex" xmlns:cx6="http://schemas.microsoft.com/office/drawing/2016/5/12/chartex" xmlns:cx7="http://schemas.microsoft.com/office/drawing/2016/5/13/chartex" xmlns:cx8="http://schemas.microsoft.com/office/drawing/2016/5/14/chartex" xmlns:mc="http://schemas.openxmlformats.org/markup-compatibility/2006" xmlns:aink="http://schemas.microsoft.com/office/drawing/2016/ink" xmlns:am3d="http://schemas.microsoft.com/office/drawing/2017/model3d" xmlns:o="urn:schemas-microsoft-com:office:office" xmlns:r="http://schemas.openxmlformats.org/officeDocument/2006/relationships" xmlns:m="http://schemas.openxmlformats.org/officeDocument/2006/math" xmlns:v="urn:schemas-microsoft-com:vml" xmlns:wp14="http://schemas.microsoft.com/office/word/2010/wordprocessingDrawing" xmlns:wp="http://schemas.openxmlformats.org/drawingml/2006/wordprocessingDrawing" xmlns:w10="urn:schemas-microsoft-com:office:word" xmlns:w="http://schemas.openxmlformats.org/wordprocessingml/2006/main" xmlns:w14="http://schemas.microsoft.com/office/word/2010/wordml" xmlns:w15="http://schemas.microsoft.com/office/word/2012/wordml" xmlns:w16cid="http://schemas.microsoft.com/office/word/2016/wordml/cid" xmlns:w16se="http://schemas.microsoft.com/office/word/2015/wordml/symex" xmlns:wpg="http://schemas.microsoft.com/office/word/2010/wordprocessingGroup" xmlns:wpi="http://schemas.microsoft.com/office/word/2010/wordprocessingInk" xmlns:wne="http://schemas.microsoft.com/office/word/2006/wordml" xmlns:wps="http://schemas.microsoft.com/office/word/2010/wordprocessingShape" mc:Ignorable="w14 w15 w16se w16cid wp14">
   <w:body>
     <w:p>
       <w:pPr>
@@ -46,66 +46,113 @@
         </w:rPr>
         <w:fldChar w:fldCharType="separate"/>
       </w:r>
-      <w:hyperlink w:anchor="_Toc14812564" w:history="1">
-        <w:r>
-          <w:rPr>
-            <w:rStyle w:val="Hipervnculo"/>
-            <w:rFonts w:ascii="Segoe UI" w:eastAsia="Times New Roman" w:hAnsi="Segoe UI" w:cs="Segoe UI"/>
-            <w:noProof/>
-            <w:lang w:val="en-US" w:eastAsia="es-ES"/>
-          </w:rPr>
-          <w:t>Blame</w:t>
-        </w:r>
-        <w:r>
-          <w:rPr>
-            <w:noProof/>
-            <w:webHidden/>
-          </w:rPr>
-          <w:tab/>
-        </w:r>
-        <w:r>
-          <w:rPr>
-            <w:noProof/>
-            <w:webHidden/>
-          </w:rPr>
-          <w:fldChar w:fldCharType="begin"/>
-        </w:r>
-        <w:r>
-          <w:rPr>
-            <w:noProof/>
-            <w:webHidden/>
-          </w:rPr>
-          <w:instrText xml:space="preserve"> PAGEREF _Toc14812564 \h </w:instrText>
-        </w:r>
-        <w:r>
-          <w:rPr>
-            <w:noProof/>
-            <w:webHidden/>
-          </w:rPr>
-        </w:r>
-        <w:r>
-          <w:rPr>
-            <w:noProof/>
-            <w:webHidden/>
-          </w:rPr>
-          <w:fldChar w:fldCharType="separate"/>
-        </w:r>
-        <w:r>
-          <w:rPr>
-            <w:noProof/>
-            <w:webHidden/>
-          </w:rPr>
-          <w:t>2</w:t>
-        </w:r>
-        <w:r>
-          <w:rPr>
-            <w:noProof/>
-            <w:webHidden/>
-          </w:rPr>
-          <w:fldChar w:fldCharType="end"/>
-        </w:r>
-      </w:hyperlink>
-    </w:p>
+      <w:bookmarkStart w:id="0" w:name="_GoBack"/>
+      <w:r>
+        <w:rPr>
+          <w:rStyle w:val="Hipervnculo"/>
+          <w:noProof/>
+        </w:rPr>
+        <w:fldChar w:fldCharType="begin"/>
+      </w:r>
+      <w:r>
+        <w:rPr>
+          <w:rStyle w:val="Hipervnculo"/>
+          <w:noProof/>
+        </w:rPr>
+        <w:instrText xml:space="preserve"> </w:instrText>
+      </w:r>
+      <w:r>
+        <w:rPr>
+          <w:noProof/>
+        </w:rPr>
+        <w:instrText>HYPERLINK \l "_Toc14812564"</w:instrText>
+      </w:r>
+      <w:r>
+        <w:rPr>
+          <w:rStyle w:val="Hipervnculo"/>
+          <w:noProof/>
+        </w:rPr>
+        <w:instrText xml:space="preserve"> </w:instrText>
+      </w:r>
+      <w:r>
+        <w:rPr>
+          <w:rStyle w:val="Hipervnculo"/>
+          <w:noProof/>
+        </w:rPr>
+      </w:r>
+      <w:r>
+        <w:rPr>
+          <w:rStyle w:val="Hipervnculo"/>
+          <w:noProof/>
+        </w:rPr>
+        <w:fldChar w:fldCharType="separate"/>
+      </w:r>
+      <w:r>
+        <w:rPr>
+          <w:rStyle w:val="Hipervnculo"/>
+          <w:rFonts w:ascii="Segoe UI" w:eastAsia="Times New Roman" w:hAnsi="Segoe UI" w:cs="Segoe UI"/>
+          <w:noProof/>
+          <w:lang w:val="en-US" w:eastAsia="es-ES"/>
+        </w:rPr>
+        <w:t>Blame</w:t>
+      </w:r>
+      <w:r>
+        <w:rPr>
+          <w:noProof/>
+          <w:webHidden/>
+        </w:rPr>
+        <w:tab/>
+      </w:r>
+      <w:r>
+        <w:rPr>
+          <w:noProof/>
+          <w:webHidden/>
+        </w:rPr>
+        <w:fldChar w:fldCharType="begin"/>
+      </w:r>
+      <w:r>
+        <w:rPr>
+          <w:noProof/>
+          <w:webHidden/>
+        </w:rPr>
+        <w:instrText xml:space="preserve"> PAGEREF _Toc14812564 \h </w:instrText>
+      </w:r>
+      <w:r>
+        <w:rPr>
+          <w:noProof/>
+          <w:webHidden/>
+        </w:rPr>
+      </w:r>
+      <w:r>
+        <w:rPr>
+          <w:noProof/>
+          <w:webHidden/>
+        </w:rPr>
+        <w:fldChar w:fldCharType="separate"/>
+      </w:r>
+      <w:r>
+        <w:rPr>
+          <w:noProof/>
+          <w:webHidden/>
+        </w:rPr>
+        <w:t>2</w:t>
+      </w:r>
+      <w:r>
+        <w:rPr>
+          <w:noProof/>
+          <w:webHidden/>
+        </w:rPr>
+        <w:fldChar w:fldCharType="end"/>
+      </w:r>
+      <w:r>
+        <w:rPr>
+          <w:rStyle w:val="Hipervnculo"/>
+          <w:noProof/>
+        </w:rPr>
+        <w:fldChar w:fldCharType="end"/>
+      </w:r>
+    </w:p>
+    <w:bookmarkEnd w:id="0"/>
     <w:p>
       <w:pPr>
         <w:pStyle w:val="TDC1"/>
@@ -123,65 +170,110 @@
           <w:lang w:val="es-ES" w:eastAsia="es-ES"/>
         </w:rPr>
       </w:pPr>
-      <w:hyperlink w:anchor="_Toc14812565" w:history="1">
-        <w:r>
-          <w:rPr>
-            <w:rStyle w:val="Hipervnculo"/>
-            <w:rFonts w:ascii="Segoe UI" w:eastAsia="Times New Roman" w:hAnsi="Segoe UI" w:cs="Segoe UI"/>
-            <w:noProof/>
-            <w:lang w:val="en-US" w:eastAsia="es-ES"/>
-          </w:rPr>
-          <w:t>Branch</w:t>
-        </w:r>
-        <w:r>
-          <w:rPr>
-            <w:noProof/>
-            <w:webHidden/>
-          </w:rPr>
-          <w:tab/>
-        </w:r>
-        <w:r>
-          <w:rPr>
-            <w:noProof/>
-            <w:webHidden/>
-          </w:rPr>
-          <w:fldChar w:fldCharType="begin"/>
-        </w:r>
-        <w:r>
-          <w:rPr>
-            <w:noProof/>
-            <w:webHidden/>
-          </w:rPr>
-          <w:instrText xml:space="preserve"> PAGEREF _Toc14812565 \h </w:instrText>
-        </w:r>
-        <w:r>
-          <w:rPr>
-            <w:noProof/>
-            <w:webHidden/>
-          </w:rPr>
-        </w:r>
-        <w:r>
-          <w:rPr>
-            <w:noProof/>
-            <w:webHidden/>
-          </w:rPr>
-          <w:fldChar w:fldCharType="separate"/>
-        </w:r>
-        <w:r>
-          <w:rPr>
-            <w:noProof/>
-            <w:webHidden/>
-          </w:rPr>
-          <w:t>2</w:t>
-        </w:r>
-        <w:r>
-          <w:rPr>
-            <w:noProof/>
-            <w:webHidden/>
-          </w:rPr>
-          <w:fldChar w:fldCharType="end"/>
-        </w:r>
-      </w:hyperlink>
+      <w:r>
+        <w:rPr>
+          <w:rStyle w:val="Hipervnculo"/>
+          <w:noProof/>
+        </w:rPr>
+        <w:fldChar w:fldCharType="begin"/>
+      </w:r>
+      <w:r>
+        <w:rPr>
+          <w:rStyle w:val="Hipervnculo"/>
+          <w:noProof/>
+        </w:rPr>
+        <w:instrText xml:space="preserve"> </w:instrText>
+      </w:r>
+      <w:r>
+        <w:rPr>
+          <w:noProof/>
+        </w:rPr>
+        <w:instrText>HYPERLINK \l "_Toc14812565"</w:instrText>
+      </w:r>
+      <w:r>
+        <w:rPr>
+          <w:rStyle w:val="Hipervnculo"/>
+          <w:noProof/>
+        </w:rPr>
+        <w:instrText xml:space="preserve"> </w:instrText>
+      </w:r>
+      <w:r>
+        <w:rPr>
+          <w:rStyle w:val="Hipervnculo"/>
+          <w:noProof/>
+        </w:rPr>
+      </w:r>
+      <w:r>
+        <w:rPr>
+          <w:rStyle w:val="Hipervnculo"/>
+          <w:noProof/>
+        </w:rPr>
+        <w:fldChar w:fldCharType="separate"/>
+      </w:r>
+      <w:r>
+        <w:rPr>
+          <w:rStyle w:val="Hipervnculo"/>
+          <w:rFonts w:ascii="Segoe UI" w:eastAsia="Times New Roman" w:hAnsi="Segoe UI" w:cs="Segoe UI"/>
+          <w:noProof/>
+          <w:lang w:val="en-US" w:eastAsia="es-ES"/>
+        </w:rPr>
+        <w:t>Branch</w:t>
+      </w:r>
+      <w:r>
+        <w:rPr>
+          <w:noProof/>
+          <w:webHidden/>
+        </w:rPr>
+        <w:tab/>
+      </w:r>
+      <w:r>
+        <w:rPr>
+          <w:noProof/>
+          <w:webHidden/>
+        </w:rPr>
+        <w:fldChar w:fldCharType="begin"/>
+      </w:r>
+      <w:r>
+        <w:rPr>
+          <w:noProof/>
+          <w:webHidden/>
+        </w:rPr>
+        <w:instrText xml:space="preserve"> PAGEREF _Toc14812565 \h </w:instrText>
+      </w:r>
+      <w:r>
+        <w:rPr>
+          <w:noProof/>
+          <w:webHidden/>
+        </w:rPr>
+      </w:r>
+      <w:r>
+        <w:rPr>
+          <w:noProof/>
+          <w:webHidden/>
+        </w:rPr>
+        <w:fldChar w:fldCharType="separate"/>
+      </w:r>
+      <w:r>
+        <w:rPr>
+          <w:noProof/>
+          <w:webHidden/>
+        </w:rPr>
+        <w:t>2</w:t>
+      </w:r>
+      <w:r>
+        <w:rPr>
+          <w:noProof/>
+          <w:webHidden/>
+        </w:rPr>
+        <w:fldChar w:fldCharType="end"/>
+      </w:r>
+      <w:r>
+        <w:rPr>
+          <w:rStyle w:val="Hipervnculo"/>
+          <w:noProof/>
+        </w:rPr>
+        <w:fldChar w:fldCharType="end"/>
+      </w:r>
     </w:p>
     <w:p>
       <w:pPr>
@@ -2379,7 +2471,7 @@
         </w:rPr>
       </w:pPr>
       <w:hyperlink r:id="rId7" w:anchor="blame" w:history="1">
-        <w:bookmarkStart w:id="0" w:name="_Toc14812564"/>
+        <w:bookmarkStart w:id="1" w:name="_Toc14812564"/>
         <w:r>
           <w:rPr>
             <w:rFonts w:ascii="Segoe UI" w:eastAsia="Times New Roman" w:hAnsi="Segoe UI" w:cs="Segoe UI"/>
@@ -2391,7 +2483,7 @@
           </w:rPr>
           <w:t>Blame</w:t>
         </w:r>
-        <w:bookmarkEnd w:id="0"/>
+        <w:bookmarkEnd w:id="1"/>
       </w:hyperlink>
     </w:p>
     <w:p>
@@ -2412,7 +2504,27 @@
           <w:szCs w:val="24"/>
           <w:lang w:val="en-US" w:eastAsia="es-ES"/>
         </w:rPr>
-        <w:t>The "blame" feature in Git describes the last modification to each line of a file, which generally displays the revision, author and time. This is helpful, for example, in tracking down when a feature was added, or which commit led to a particular bug.</w:t>
+        <w:t xml:space="preserve">The "blame" feature in Git describes the last modification to each line of a file, which generally displays the revision, author and time. This is helpful, for example, in tracking down when a feature was added, or which commit led to a </w:t>
+      </w:r>
+      <w:proofErr w:type="gramStart"/>
+      <w:r>
+        <w:rPr>
+          <w:rFonts w:ascii="Segoe UI" w:eastAsia="Times New Roman" w:hAnsi="Segoe UI" w:cs="Segoe UI"/>
+          <w:sz w:val="24"/>
+          <w:szCs w:val="24"/>
+          <w:lang w:val="en-US" w:eastAsia="es-ES"/>
+        </w:rPr>
+        <w:t>particular bug</w:t>
+      </w:r>
+      <w:proofErr w:type="gramEnd"/>
+      <w:r>
+        <w:rPr>
+          <w:rFonts w:ascii="Segoe UI" w:eastAsia="Times New Roman" w:hAnsi="Segoe UI" w:cs="Segoe UI"/>
+          <w:sz w:val="24"/>
+          <w:szCs w:val="24"/>
+          <w:lang w:val="en-US" w:eastAsia="es-ES"/>
+        </w:rPr>
+        <w:t>.</w:t>
       </w:r>
     </w:p>
     <w:p>
@@ -2429,7 +2541,7 @@
         </w:rPr>
       </w:pPr>
       <w:hyperlink r:id="rId8" w:anchor="branch" w:history="1">
-        <w:bookmarkStart w:id="1" w:name="_Toc14812565"/>
+        <w:bookmarkStart w:id="2" w:name="_Toc14812565"/>
         <w:r>
           <w:rPr>
             <w:rFonts w:ascii="Segoe UI" w:eastAsia="Times New Roman" w:hAnsi="Segoe UI" w:cs="Segoe UI"/>
@@ -2443,7 +2555,7 @@
           </w:rPr>
           <w:t>Branch</w:t>
         </w:r>
-        <w:bookmarkEnd w:id="1"/>
+        <w:bookmarkEnd w:id="2"/>
       </w:hyperlink>
     </w:p>
     <w:p>
@@ -2454,142 +2566,44 @@
           <w:rFonts w:ascii="Segoe UI" w:eastAsia="Times New Roman" w:hAnsi="Segoe UI" w:cs="Segoe UI"/>
           <w:sz w:val="24"/>
           <w:szCs w:val="24"/>
-          <w:lang w:val="es-ES" w:eastAsia="es-ES"/>
-        </w:rPr>
-      </w:pPr>
-      <w:r>
-        <w:rPr>
-          <w:rFonts w:ascii="Segoe UI" w:eastAsia="Times New Roman" w:hAnsi="Segoe UI" w:cs="Segoe UI"/>
-          <w:sz w:val="24"/>
-          <w:szCs w:val="24"/>
-          <w:lang w:val="es-ES" w:eastAsia="es-ES"/>
-        </w:rPr>
-        <w:t xml:space="preserve">Una </w:t>
-      </w:r>
-      <w:proofErr w:type="spellStart"/>
-      <w:r>
-        <w:rPr>
-          <w:rFonts w:ascii="Segoe UI" w:eastAsia="Times New Roman" w:hAnsi="Segoe UI" w:cs="Segoe UI"/>
-          <w:sz w:val="24"/>
-          <w:szCs w:val="24"/>
-          <w:lang w:val="es-ES" w:eastAsia="es-ES"/>
-        </w:rPr>
-        <w:t>branch</w:t>
-      </w:r>
-      <w:proofErr w:type="spellEnd"/>
-      <w:r>
-        <w:rPr>
-          <w:rFonts w:ascii="Segoe UI" w:eastAsia="Times New Roman" w:hAnsi="Segoe UI" w:cs="Segoe UI"/>
-          <w:sz w:val="24"/>
-          <w:szCs w:val="24"/>
-          <w:lang w:val="es-ES" w:eastAsia="es-ES"/>
-        </w:rPr>
-        <w:t xml:space="preserve"> (o Rama) es una </w:t>
-      </w:r>
-      <w:proofErr w:type="spellStart"/>
-      <w:r>
-        <w:rPr>
-          <w:rFonts w:ascii="Segoe UI" w:eastAsia="Times New Roman" w:hAnsi="Segoe UI" w:cs="Segoe UI"/>
-          <w:sz w:val="24"/>
-          <w:szCs w:val="24"/>
-          <w:lang w:val="es-ES" w:eastAsia="es-ES"/>
-        </w:rPr>
-        <w:t>version</w:t>
-      </w:r>
-      <w:proofErr w:type="spellEnd"/>
-      <w:r>
-        <w:rPr>
-          <w:rFonts w:ascii="Segoe UI" w:eastAsia="Times New Roman" w:hAnsi="Segoe UI" w:cs="Segoe UI"/>
-          <w:sz w:val="24"/>
-          <w:szCs w:val="24"/>
-          <w:lang w:val="es-ES" w:eastAsia="es-ES"/>
-        </w:rPr>
-        <w:t xml:space="preserve"> paralela de un repositorio contenida dentro del mismo pero que no afecta a la rama principal (</w:t>
-      </w:r>
-      <w:r>
-        <w:rPr>
-          <w:rFonts w:ascii="Segoe UI" w:eastAsia="Times New Roman" w:hAnsi="Segoe UI" w:cs="Segoe UI"/>
-          <w:i/>
-          <w:sz w:val="24"/>
-          <w:szCs w:val="24"/>
-          <w:lang w:val="es-ES" w:eastAsia="es-ES"/>
-        </w:rPr>
-        <w:t>master)</w:t>
-      </w:r>
-      <w:r>
-        <w:rPr>
-          <w:rFonts w:ascii="Segoe UI" w:eastAsia="Times New Roman" w:hAnsi="Segoe UI" w:cs="Segoe UI"/>
-          <w:sz w:val="24"/>
-          <w:szCs w:val="24"/>
-          <w:lang w:val="es-ES" w:eastAsia="es-ES"/>
-        </w:rPr>
-        <w:t xml:space="preserve">, lo cual permite trabajar de manera segura y despreocupándose por la versión principal. Cuando se finalizan los cambios deseados se puede efectuar un </w:t>
-      </w:r>
-      <w:proofErr w:type="spellStart"/>
-      <w:r>
-        <w:rPr>
-          <w:rFonts w:ascii="Segoe UI" w:eastAsia="Times New Roman" w:hAnsi="Segoe UI" w:cs="Segoe UI"/>
-          <w:sz w:val="24"/>
-          <w:szCs w:val="24"/>
-          <w:lang w:val="es-ES" w:eastAsia="es-ES"/>
-        </w:rPr>
-        <w:t>merge</w:t>
-      </w:r>
-      <w:proofErr w:type="spellEnd"/>
-      <w:r>
-        <w:rPr>
-          <w:rFonts w:ascii="Segoe UI" w:eastAsia="Times New Roman" w:hAnsi="Segoe UI" w:cs="Segoe UI"/>
-          <w:sz w:val="24"/>
-          <w:szCs w:val="24"/>
-          <w:lang w:val="es-ES" w:eastAsia="es-ES"/>
-        </w:rPr>
-        <w:t xml:space="preserve"> (fusionar) entre la </w:t>
-      </w:r>
-      <w:proofErr w:type="spellStart"/>
-      <w:r>
-        <w:rPr>
-          <w:rFonts w:ascii="Segoe UI" w:eastAsia="Times New Roman" w:hAnsi="Segoe UI" w:cs="Segoe UI"/>
-          <w:sz w:val="24"/>
-          <w:szCs w:val="24"/>
-          <w:lang w:val="es-ES" w:eastAsia="es-ES"/>
-        </w:rPr>
-        <w:t>branch</w:t>
-      </w:r>
-      <w:proofErr w:type="spellEnd"/>
-      <w:r>
-        <w:rPr>
-          <w:rFonts w:ascii="Segoe UI" w:eastAsia="Times New Roman" w:hAnsi="Segoe UI" w:cs="Segoe UI"/>
-          <w:sz w:val="24"/>
-          <w:szCs w:val="24"/>
-          <w:lang w:val="es-ES" w:eastAsia="es-ES"/>
-        </w:rPr>
-        <w:t xml:space="preserve"> del cambio</w:t>
-      </w:r>
-      <w:r>
-        <w:rPr>
-          <w:rFonts w:ascii="Segoe UI" w:eastAsia="Times New Roman" w:hAnsi="Segoe UI" w:cs="Segoe UI"/>
-          <w:sz w:val="24"/>
-          <w:szCs w:val="24"/>
-          <w:lang w:val="es-ES" w:eastAsia="es-ES"/>
-        </w:rPr>
-        <w:t xml:space="preserve"> </w:t>
-      </w:r>
-      <w:r>
-        <w:rPr>
-          <w:rFonts w:ascii="Segoe UI" w:eastAsia="Times New Roman" w:hAnsi="Segoe UI" w:cs="Segoe UI"/>
-          <w:sz w:val="24"/>
-          <w:szCs w:val="24"/>
-          <w:lang w:val="es-ES" w:eastAsia="es-ES"/>
-        </w:rPr>
-        <w:t xml:space="preserve">y la </w:t>
-      </w:r>
-      <w:r>
-        <w:rPr>
-          <w:rFonts w:ascii="Segoe UI" w:eastAsia="Times New Roman" w:hAnsi="Segoe UI" w:cs="Segoe UI"/>
-          <w:i/>
-          <w:sz w:val="24"/>
-          <w:szCs w:val="24"/>
-          <w:lang w:val="es-ES" w:eastAsia="es-ES"/>
+          <w:lang w:val="en-US" w:eastAsia="es-ES"/>
+        </w:rPr>
+      </w:pPr>
+      <w:r>
+        <w:rPr>
+          <w:rFonts w:ascii="Segoe UI" w:eastAsia="Times New Roman" w:hAnsi="Segoe UI" w:cs="Segoe UI"/>
+          <w:sz w:val="24"/>
+          <w:szCs w:val="24"/>
+          <w:lang w:val="en-US" w:eastAsia="es-ES"/>
+        </w:rPr>
+        <w:t xml:space="preserve">A branch is a parallel version of a repository. It is contained within the </w:t>
+      </w:r>
+      <w:proofErr w:type="gramStart"/>
+      <w:r>
+        <w:rPr>
+          <w:rFonts w:ascii="Segoe UI" w:eastAsia="Times New Roman" w:hAnsi="Segoe UI" w:cs="Segoe UI"/>
+          <w:sz w:val="24"/>
+          <w:szCs w:val="24"/>
+          <w:lang w:val="en-US" w:eastAsia="es-ES"/>
+        </w:rPr>
+        <w:t>repository, but</w:t>
+      </w:r>
+      <w:proofErr w:type="gramEnd"/>
+      <w:r>
+        <w:rPr>
+          <w:rFonts w:ascii="Segoe UI" w:eastAsia="Times New Roman" w:hAnsi="Segoe UI" w:cs="Segoe UI"/>
+          <w:sz w:val="24"/>
+          <w:szCs w:val="24"/>
+          <w:lang w:val="en-US" w:eastAsia="es-ES"/>
+        </w:rPr>
+        <w:t xml:space="preserve"> does not affect the primary or </w:t>
+      </w:r>
+      <w:r>
+        <w:rPr>
+          <w:rFonts w:ascii="Consolas" w:eastAsia="Times New Roman" w:hAnsi="Consolas" w:cs="Courier New"/>
+          <w:sz w:val="20"/>
+          <w:szCs w:val="20"/>
+          <w:lang w:val="en-US" w:eastAsia="es-ES"/>
         </w:rPr>
         <w:t>master</w:t>
       </w:r>
@@ -2598,9 +2612,48 @@
           <w:rFonts w:ascii="Segoe UI" w:eastAsia="Times New Roman" w:hAnsi="Segoe UI" w:cs="Segoe UI"/>
           <w:sz w:val="24"/>
           <w:szCs w:val="24"/>
-          <w:lang w:val="es-ES" w:eastAsia="es-ES"/>
-        </w:rPr>
-        <w:t xml:space="preserve"> para publicar los cambios.</w:t>
+          <w:lang w:val="en-US" w:eastAsia="es-ES"/>
+        </w:rPr>
+        <w:t> branch allowing you to work freely without disrupting the "live" version. When you've made the changes you want to make, you can merge your branch back into the </w:t>
+      </w:r>
+      <w:r>
+        <w:rPr>
+          <w:rFonts w:ascii="Consolas" w:eastAsia="Times New Roman" w:hAnsi="Consolas" w:cs="Courier New"/>
+          <w:sz w:val="20"/>
+          <w:szCs w:val="20"/>
+          <w:lang w:val="en-US" w:eastAsia="es-ES"/>
+        </w:rPr>
+        <w:t>master</w:t>
+      </w:r>
+      <w:r>
+        <w:rPr>
+          <w:rFonts w:ascii="Segoe UI" w:eastAsia="Times New Roman" w:hAnsi="Segoe UI" w:cs="Segoe UI"/>
+          <w:sz w:val="24"/>
+          <w:szCs w:val="24"/>
+          <w:lang w:val="en-US" w:eastAsia="es-ES"/>
+        </w:rPr>
+        <w:t> branch to publish your changes. For more information, see "</w:t>
+      </w:r>
+      <w:hyperlink r:id="rId9" w:history="1">
+        <w:r>
+          <w:rPr>
+            <w:rFonts w:ascii="Segoe UI" w:eastAsia="Times New Roman" w:hAnsi="Segoe UI" w:cs="Segoe UI"/>
+            <w:sz w:val="24"/>
+            <w:szCs w:val="24"/>
+            <w:u w:val="single"/>
+            <w:lang w:val="en-US" w:eastAsia="es-ES"/>
+          </w:rPr>
+          <w:t>About branches</w:t>
+        </w:r>
+      </w:hyperlink>
+      <w:r>
+        <w:rPr>
+          <w:rFonts w:ascii="Segoe UI" w:eastAsia="Times New Roman" w:hAnsi="Segoe UI" w:cs="Segoe UI"/>
+          <w:sz w:val="24"/>
+          <w:szCs w:val="24"/>
+          <w:lang w:val="en-US" w:eastAsia="es-ES"/>
+        </w:rPr>
+        <w:t>."</w:t>
       </w:r>
     </w:p>
     <w:p>
@@ -2614,8 +2667,8 @@
           <w:lang w:val="en-US" w:eastAsia="es-ES"/>
         </w:rPr>
       </w:pPr>
-      <w:hyperlink r:id="rId9" w:anchor="check" w:history="1">
-        <w:bookmarkStart w:id="2" w:name="_Toc14812566"/>
+      <w:hyperlink r:id="rId10" w:anchor="check" w:history="1">
+        <w:bookmarkStart w:id="3" w:name="_Toc14812566"/>
         <w:r>
           <w:rPr>
             <w:rFonts w:ascii="Segoe UI" w:eastAsia="Times New Roman" w:hAnsi="Segoe UI" w:cs="Segoe UI"/>
@@ -2627,7 +2680,7 @@
           </w:rPr>
           <w:t>Check</w:t>
         </w:r>
-        <w:bookmarkEnd w:id="2"/>
+        <w:bookmarkEnd w:id="3"/>
       </w:hyperlink>
     </w:p>
     <w:p>
@@ -2650,7 +2703,7 @@
         </w:rPr>
         <w:t>A check is a type of status check on GitHub. See "</w:t>
       </w:r>
-      <w:hyperlink r:id="rId10" w:anchor="status-checks" w:history="1">
+      <w:hyperlink r:id="rId11" w:anchor="status-checks" w:history="1">
         <w:r>
           <w:rPr>
             <w:rFonts w:ascii="Segoe UI" w:eastAsia="Times New Roman" w:hAnsi="Segoe UI" w:cs="Segoe UI"/>
@@ -2682,12 +2735,11 @@
           <w:color w:val="auto"/>
           <w:sz w:val="24"/>
           <w:szCs w:val="24"/>
-          <w:u w:val="single"/>
-          <w:lang w:val="en-US" w:eastAsia="es-ES"/>
-        </w:rPr>
-      </w:pPr>
-      <w:hyperlink r:id="rId11" w:anchor="clone" w:history="1">
-        <w:bookmarkStart w:id="3" w:name="_Toc14812567"/>
+          <w:lang w:val="en-US" w:eastAsia="es-ES"/>
+        </w:rPr>
+      </w:pPr>
+      <w:hyperlink r:id="rId12" w:anchor="clone" w:history="1">
+        <w:bookmarkStart w:id="4" w:name="_Toc14812567"/>
         <w:r>
           <w:rPr>
             <w:rFonts w:ascii="Segoe UI" w:eastAsia="Times New Roman" w:hAnsi="Segoe UI" w:cs="Segoe UI"/>
@@ -2701,7 +2753,7 @@
           </w:rPr>
           <w:t>Clone</w:t>
         </w:r>
-        <w:bookmarkEnd w:id="3"/>
+        <w:bookmarkEnd w:id="4"/>
       </w:hyperlink>
     </w:p>
     <w:p>
@@ -2712,66 +2764,38 @@
           <w:rFonts w:ascii="Segoe UI" w:eastAsia="Times New Roman" w:hAnsi="Segoe UI" w:cs="Segoe UI"/>
           <w:sz w:val="24"/>
           <w:szCs w:val="24"/>
-          <w:lang w:val="es-ES" w:eastAsia="es-ES"/>
-        </w:rPr>
-      </w:pPr>
-      <w:r>
-        <w:rPr>
-          <w:rFonts w:ascii="Segoe UI" w:eastAsia="Times New Roman" w:hAnsi="Segoe UI" w:cs="Segoe UI"/>
-          <w:sz w:val="24"/>
-          <w:szCs w:val="24"/>
-          <w:lang w:val="es-ES" w:eastAsia="es-ES"/>
-        </w:rPr>
-        <w:t>Un Clone (Clon) es una copia de un repositorio en la nube pero que se aloja de manera local o el acto de realizar dicha copia</w:t>
-      </w:r>
-      <w:r>
-        <w:rPr>
-          <w:rFonts w:ascii="Segoe UI" w:eastAsia="Times New Roman" w:hAnsi="Segoe UI" w:cs="Segoe UI"/>
-          <w:sz w:val="24"/>
-          <w:szCs w:val="24"/>
-          <w:lang w:val="es-ES" w:eastAsia="es-ES"/>
-        </w:rPr>
-        <w:t xml:space="preserve">. Con nuestro propio clone podremos editar los archivos y utilizar </w:t>
-      </w:r>
-      <w:proofErr w:type="spellStart"/>
-      <w:r>
-        <w:rPr>
-          <w:rFonts w:ascii="Segoe UI" w:eastAsia="Times New Roman" w:hAnsi="Segoe UI" w:cs="Segoe UI"/>
-          <w:sz w:val="24"/>
-          <w:szCs w:val="24"/>
-          <w:lang w:val="es-ES" w:eastAsia="es-ES"/>
-        </w:rPr>
-        <w:t>Git</w:t>
-      </w:r>
-      <w:proofErr w:type="spellEnd"/>
-      <w:r>
-        <w:rPr>
-          <w:rFonts w:ascii="Segoe UI" w:eastAsia="Times New Roman" w:hAnsi="Segoe UI" w:cs="Segoe UI"/>
-          <w:sz w:val="24"/>
-          <w:szCs w:val="24"/>
-          <w:lang w:val="es-ES" w:eastAsia="es-ES"/>
-        </w:rPr>
-        <w:t xml:space="preserve"> para administrarlos sin tener que subirlos a la nube. También es posible realizar un </w:t>
-      </w:r>
-      <w:proofErr w:type="spellStart"/>
-      <w:r>
-        <w:rPr>
-          <w:rFonts w:ascii="Segoe UI" w:eastAsia="Times New Roman" w:hAnsi="Segoe UI" w:cs="Segoe UI"/>
-          <w:sz w:val="24"/>
-          <w:szCs w:val="24"/>
-          <w:lang w:val="es-ES" w:eastAsia="es-ES"/>
-        </w:rPr>
-        <w:t>Push</w:t>
-      </w:r>
-      <w:proofErr w:type="spellEnd"/>
-      <w:r>
-        <w:rPr>
-          <w:rFonts w:ascii="Segoe UI" w:eastAsia="Times New Roman" w:hAnsi="Segoe UI" w:cs="Segoe UI"/>
-          <w:sz w:val="24"/>
-          <w:szCs w:val="24"/>
-          <w:lang w:val="es-ES" w:eastAsia="es-ES"/>
-        </w:rPr>
-        <w:t xml:space="preserve"> de la versión Local hacia la Remota para mantener los archivos sincronizados.</w:t>
+          <w:lang w:val="en-US" w:eastAsia="es-ES"/>
+        </w:rPr>
+      </w:pPr>
+      <w:r>
+        <w:rPr>
+          <w:rFonts w:ascii="Segoe UI" w:eastAsia="Times New Roman" w:hAnsi="Segoe UI" w:cs="Segoe UI"/>
+          <w:sz w:val="24"/>
+          <w:szCs w:val="24"/>
+          <w:lang w:val="en-US" w:eastAsia="es-ES"/>
+        </w:rPr>
+        <w:t>A clone is a copy of a repository that lives on your computer instead of on a website's server somewhere, or the act of making that copy. With your clone you can edit the files in your preferred editor and use Git to keep track of your changes without having to be online. It is, however, connected to the remote version so that changes can be synced between the two. You can push your local changes to the </w:t>
+      </w:r>
+      <w:hyperlink r:id="rId13" w:anchor="remote" w:history="1">
+        <w:r>
+          <w:rPr>
+            <w:rFonts w:ascii="Segoe UI" w:eastAsia="Times New Roman" w:hAnsi="Segoe UI" w:cs="Segoe UI"/>
+            <w:sz w:val="24"/>
+            <w:szCs w:val="24"/>
+            <w:u w:val="single"/>
+            <w:lang w:val="en-US" w:eastAsia="es-ES"/>
+          </w:rPr>
+          <w:t>remote</w:t>
+        </w:r>
+      </w:hyperlink>
+      <w:r>
+        <w:rPr>
+          <w:rFonts w:ascii="Segoe UI" w:eastAsia="Times New Roman" w:hAnsi="Segoe UI" w:cs="Segoe UI"/>
+          <w:sz w:val="24"/>
+          <w:szCs w:val="24"/>
+          <w:lang w:val="en-US" w:eastAsia="es-ES"/>
+        </w:rPr>
+        <w:t> to keep them synced when you're online.</w:t>
       </w:r>
     </w:p>
     <w:p>
@@ -2785,8 +2809,8 @@
           <w:lang w:val="en-US" w:eastAsia="es-ES"/>
         </w:rPr>
       </w:pPr>
-      <w:hyperlink r:id="rId12" w:anchor="collaborator" w:history="1">
-        <w:bookmarkStart w:id="4" w:name="_Toc14812568"/>
+      <w:hyperlink r:id="rId14" w:anchor="collaborator" w:history="1">
+        <w:bookmarkStart w:id="5" w:name="_Toc14812568"/>
         <w:r>
           <w:rPr>
             <w:rFonts w:ascii="Segoe UI" w:eastAsia="Times New Roman" w:hAnsi="Segoe UI" w:cs="Segoe UI"/>
@@ -2798,7 +2822,7 @@
           </w:rPr>
           <w:t>Collaborator</w:t>
         </w:r>
-        <w:bookmarkEnd w:id="4"/>
+        <w:bookmarkEnd w:id="5"/>
       </w:hyperlink>
     </w:p>
     <w:p>
@@ -2821,7 +2845,7 @@
         </w:rPr>
         <w:t>A collaborator is a person with read and write access to a repository who has been </w:t>
       </w:r>
-      <w:hyperlink r:id="rId13" w:history="1">
+      <w:hyperlink r:id="rId15" w:history="1">
         <w:r>
           <w:rPr>
             <w:rFonts w:ascii="Segoe UI" w:eastAsia="Times New Roman" w:hAnsi="Segoe UI" w:cs="Segoe UI"/>
@@ -2856,8 +2880,8 @@
           <w:lang w:val="en-US" w:eastAsia="es-ES"/>
         </w:rPr>
       </w:pPr>
-      <w:hyperlink r:id="rId14" w:anchor="commit" w:history="1">
-        <w:bookmarkStart w:id="5" w:name="_Toc14812569"/>
+      <w:hyperlink r:id="rId16" w:anchor="commit" w:history="1">
+        <w:bookmarkStart w:id="6" w:name="_Toc14812569"/>
         <w:r>
           <w:rPr>
             <w:rFonts w:ascii="Segoe UI" w:eastAsia="Times New Roman" w:hAnsi="Segoe UI" w:cs="Segoe UI"/>
@@ -2871,7 +2895,7 @@
           </w:rPr>
           <w:t>Commit</w:t>
         </w:r>
-        <w:bookmarkEnd w:id="5"/>
+        <w:bookmarkEnd w:id="6"/>
       </w:hyperlink>
     </w:p>
     <w:p>
@@ -2882,104 +2906,37 @@
           <w:rFonts w:ascii="Segoe UI" w:eastAsia="Times New Roman" w:hAnsi="Segoe UI" w:cs="Segoe UI"/>
           <w:sz w:val="24"/>
           <w:szCs w:val="24"/>
-          <w:lang w:val="es-ES" w:eastAsia="es-ES"/>
-        </w:rPr>
-      </w:pPr>
-      <w:r>
-        <w:rPr>
-          <w:rFonts w:ascii="Segoe UI" w:eastAsia="Times New Roman" w:hAnsi="Segoe UI" w:cs="Segoe UI"/>
-          <w:sz w:val="24"/>
-          <w:szCs w:val="24"/>
-          <w:lang w:val="es-ES" w:eastAsia="es-ES"/>
-        </w:rPr>
-        <w:t xml:space="preserve">Es el cambio de uno o un conjunto de archivos. </w:t>
-      </w:r>
-      <w:r>
-        <w:rPr>
-          <w:rFonts w:ascii="Segoe UI" w:eastAsia="Times New Roman" w:hAnsi="Segoe UI" w:cs="Segoe UI"/>
-          <w:sz w:val="24"/>
-          <w:szCs w:val="24"/>
-          <w:lang w:val="es-ES" w:eastAsia="es-ES"/>
-        </w:rPr>
-        <w:t xml:space="preserve">Cada </w:t>
-      </w:r>
-      <w:proofErr w:type="spellStart"/>
-      <w:r>
-        <w:rPr>
-          <w:rFonts w:ascii="Segoe UI" w:eastAsia="Times New Roman" w:hAnsi="Segoe UI" w:cs="Segoe UI"/>
-          <w:sz w:val="24"/>
-          <w:szCs w:val="24"/>
-          <w:lang w:val="es-ES" w:eastAsia="es-ES"/>
-        </w:rPr>
-        <w:t>version</w:t>
-      </w:r>
-      <w:proofErr w:type="spellEnd"/>
-      <w:r>
-        <w:rPr>
-          <w:rFonts w:ascii="Segoe UI" w:eastAsia="Times New Roman" w:hAnsi="Segoe UI" w:cs="Segoe UI"/>
-          <w:sz w:val="24"/>
-          <w:szCs w:val="24"/>
-          <w:lang w:val="es-ES" w:eastAsia="es-ES"/>
-        </w:rPr>
-        <w:t xml:space="preserve"> de un archive se identifica en </w:t>
-      </w:r>
-      <w:proofErr w:type="spellStart"/>
-      <w:r>
-        <w:rPr>
-          <w:rFonts w:ascii="Segoe UI" w:eastAsia="Times New Roman" w:hAnsi="Segoe UI" w:cs="Segoe UI"/>
-          <w:sz w:val="24"/>
-          <w:szCs w:val="24"/>
-          <w:lang w:val="es-ES" w:eastAsia="es-ES"/>
-        </w:rPr>
-        <w:t>Git</w:t>
-      </w:r>
-      <w:proofErr w:type="spellEnd"/>
-      <w:r>
-        <w:rPr>
-          <w:rFonts w:ascii="Segoe UI" w:eastAsia="Times New Roman" w:hAnsi="Segoe UI" w:cs="Segoe UI"/>
-          <w:sz w:val="24"/>
-          <w:szCs w:val="24"/>
-          <w:lang w:val="es-ES" w:eastAsia="es-ES"/>
-        </w:rPr>
-        <w:t xml:space="preserve"> con un ID </w:t>
-      </w:r>
-      <w:proofErr w:type="spellStart"/>
-      <w:r>
-        <w:rPr>
-          <w:rFonts w:ascii="Segoe UI" w:eastAsia="Times New Roman" w:hAnsi="Segoe UI" w:cs="Segoe UI"/>
-          <w:sz w:val="24"/>
-          <w:szCs w:val="24"/>
-          <w:lang w:val="es-ES" w:eastAsia="es-ES"/>
-        </w:rPr>
-        <w:t>unico</w:t>
-      </w:r>
-      <w:proofErr w:type="spellEnd"/>
-      <w:r>
-        <w:rPr>
-          <w:rFonts w:ascii="Segoe UI" w:eastAsia="Times New Roman" w:hAnsi="Segoe UI" w:cs="Segoe UI"/>
-          <w:sz w:val="24"/>
-          <w:szCs w:val="24"/>
-          <w:lang w:val="es-ES" w:eastAsia="es-ES"/>
-        </w:rPr>
-        <w:t xml:space="preserve"> (hash) que permite mantener un registro de los cambios realizados </w:t>
-      </w:r>
-      <w:r>
-        <w:rPr>
-          <w:rFonts w:ascii="Segoe UI" w:eastAsia="Times New Roman" w:hAnsi="Segoe UI" w:cs="Segoe UI"/>
-          <w:sz w:val="24"/>
-          <w:szCs w:val="24"/>
-          <w:lang w:val="es-ES" w:eastAsia="es-ES"/>
-        </w:rPr>
-        <w:t xml:space="preserve">y el autor. </w:t>
-      </w:r>
-      <w:r>
-        <w:rPr>
-          <w:rFonts w:ascii="Segoe UI" w:eastAsia="Times New Roman" w:hAnsi="Segoe UI" w:cs="Segoe UI"/>
-          <w:sz w:val="24"/>
-          <w:szCs w:val="24"/>
-          <w:lang w:val="es-ES" w:eastAsia="es-ES"/>
-        </w:rPr>
-        <w:t>Los commit suelen tener un mensaje y una descripción para indicar un resumen del cambio.</w:t>
+          <w:lang w:val="en-US" w:eastAsia="es-ES"/>
+        </w:rPr>
+      </w:pPr>
+      <w:r>
+        <w:rPr>
+          <w:rFonts w:ascii="Segoe UI" w:eastAsia="Times New Roman" w:hAnsi="Segoe UI" w:cs="Segoe UI"/>
+          <w:sz w:val="24"/>
+          <w:szCs w:val="24"/>
+          <w:lang w:val="en-US" w:eastAsia="es-ES"/>
+        </w:rPr>
+        <w:t>A commit, or "revision", is an individual change to a file (or set of files). It's like when you </w:t>
+      </w:r>
+      <w:r>
+        <w:rPr>
+          <w:rFonts w:ascii="Segoe UI" w:eastAsia="Times New Roman" w:hAnsi="Segoe UI" w:cs="Segoe UI"/>
+          <w:i/>
+          <w:iCs/>
+          <w:sz w:val="24"/>
+          <w:szCs w:val="24"/>
+          <w:lang w:val="en-US" w:eastAsia="es-ES"/>
+        </w:rPr>
+        <w:t>save</w:t>
+      </w:r>
+      <w:r>
+        <w:rPr>
+          <w:rFonts w:ascii="Segoe UI" w:eastAsia="Times New Roman" w:hAnsi="Segoe UI" w:cs="Segoe UI"/>
+          <w:sz w:val="24"/>
+          <w:szCs w:val="24"/>
+          <w:lang w:val="en-US" w:eastAsia="es-ES"/>
+        </w:rPr>
+        <w:t> a file, except with Git, every time you save it creates a unique ID (a.k.a. the "SHA" or "hash") that allows you to keep record of what changes were made when and by who. Commits usually contain a commit message which is a brief description of what changes were made.</w:t>
       </w:r>
     </w:p>
     <w:p>
@@ -2993,8 +2950,8 @@
           <w:lang w:val="en-US" w:eastAsia="es-ES"/>
         </w:rPr>
       </w:pPr>
-      <w:hyperlink r:id="rId15" w:anchor="contributor" w:history="1">
-        <w:bookmarkStart w:id="6" w:name="_Toc14812570"/>
+      <w:hyperlink r:id="rId17" w:anchor="contributor" w:history="1">
+        <w:bookmarkStart w:id="7" w:name="_Toc14812570"/>
         <w:r>
           <w:rPr>
             <w:rFonts w:ascii="Segoe UI" w:eastAsia="Times New Roman" w:hAnsi="Segoe UI" w:cs="Segoe UI"/>
@@ -3006,7 +2963,7 @@
           </w:rPr>
           <w:t>Contributor</w:t>
         </w:r>
-        <w:bookmarkEnd w:id="6"/>
+        <w:bookmarkEnd w:id="7"/>
       </w:hyperlink>
     </w:p>
     <w:p>
@@ -3041,8 +2998,8 @@
           <w:lang w:val="en-US" w:eastAsia="es-ES"/>
         </w:rPr>
       </w:pPr>
-      <w:hyperlink r:id="rId16" w:anchor="dashboard" w:history="1">
-        <w:bookmarkStart w:id="7" w:name="_Toc14812571"/>
+      <w:hyperlink r:id="rId18" w:anchor="dashboard" w:history="1">
+        <w:bookmarkStart w:id="8" w:name="_Toc14812571"/>
         <w:r>
           <w:rPr>
             <w:rFonts w:ascii="Segoe UI" w:eastAsia="Times New Roman" w:hAnsi="Segoe UI" w:cs="Segoe UI"/>
@@ -3054,7 +3011,7 @@
           </w:rPr>
           <w:t>Dashboard</w:t>
         </w:r>
-        <w:bookmarkEnd w:id="7"/>
+        <w:bookmarkEnd w:id="8"/>
       </w:hyperlink>
     </w:p>
     <w:p>
@@ -3075,19 +3032,9 @@
           <w:szCs w:val="24"/>
           <w:lang w:val="en-US" w:eastAsia="es-ES"/>
         </w:rPr>
-        <w:t xml:space="preserve">Your personal dashboard is the main hub of your activity on GitHub. From your personal dashboard, you can keep track of issues and pull requests you're following or working on, navigate to your top repositories and team pages, and learn about </w:t>
-      </w:r>
-      <w:r>
-        <w:rPr>
-          <w:rFonts w:ascii="Segoe UI" w:eastAsia="Times New Roman" w:hAnsi="Segoe UI" w:cs="Segoe UI"/>
-          <w:sz w:val="24"/>
-          <w:szCs w:val="24"/>
-          <w:lang w:val="en-US" w:eastAsia="es-ES"/>
-        </w:rPr>
-        <w:lastRenderedPageBreak/>
-        <w:t>recent activity in repositories you're watching or participating in. You can also discover new repositories, which are recommended based on users you're following and repositories you have starred. To only view activity for a specific organization, visit your organization's dashboard. For more information, see "</w:t>
-      </w:r>
-      <w:hyperlink r:id="rId17" w:history="1">
+        <w:t>Your personal dashboard is the main hub of your activity on GitHub. From your personal dashboard, you can keep track of issues and pull requests you're following or working on, navigate to your top repositories and team pages, and learn about recent activity in repositories you're watching or participating in. You can also discover new repositories, which are recommended based on users you're following and repositories you have starred. To only view activity for a specific organization, visit your organization's dashboard. For more information, see "</w:t>
+      </w:r>
+      <w:hyperlink r:id="rId19" w:history="1">
         <w:r>
           <w:rPr>
             <w:rFonts w:ascii="Segoe UI" w:eastAsia="Times New Roman" w:hAnsi="Segoe UI" w:cs="Segoe UI"/>
@@ -3108,7 +3055,7 @@
         </w:rPr>
         <w:t>" or "</w:t>
       </w:r>
-      <w:hyperlink r:id="rId18" w:history="1">
+      <w:hyperlink r:id="rId20" w:history="1">
         <w:r>
           <w:rPr>
             <w:rFonts w:ascii="Segoe UI" w:eastAsia="Times New Roman" w:hAnsi="Segoe UI" w:cs="Segoe UI"/>
@@ -3143,8 +3090,8 @@
           <w:lang w:val="en-US" w:eastAsia="es-ES"/>
         </w:rPr>
       </w:pPr>
-      <w:hyperlink r:id="rId19" w:anchor="diff" w:history="1">
-        <w:bookmarkStart w:id="8" w:name="_Toc14812572"/>
+      <w:hyperlink r:id="rId21" w:anchor="diff" w:history="1">
+        <w:bookmarkStart w:id="9" w:name="_Toc14812572"/>
         <w:r>
           <w:rPr>
             <w:rFonts w:ascii="Segoe UI" w:eastAsia="Times New Roman" w:hAnsi="Segoe UI" w:cs="Segoe UI"/>
@@ -3158,7 +3105,7 @@
           </w:rPr>
           <w:t>Diff</w:t>
         </w:r>
-        <w:bookmarkEnd w:id="8"/>
+        <w:bookmarkEnd w:id="9"/>
       </w:hyperlink>
     </w:p>
     <w:p>
@@ -3169,53 +3116,57 @@
           <w:rFonts w:ascii="Segoe UI" w:eastAsia="Times New Roman" w:hAnsi="Segoe UI" w:cs="Segoe UI"/>
           <w:sz w:val="24"/>
           <w:szCs w:val="24"/>
-          <w:lang w:val="es-ES" w:eastAsia="es-ES"/>
-        </w:rPr>
-      </w:pPr>
-      <w:r>
-        <w:rPr>
-          <w:rFonts w:ascii="Segoe UI" w:eastAsia="Times New Roman" w:hAnsi="Segoe UI" w:cs="Segoe UI"/>
-          <w:sz w:val="24"/>
-          <w:szCs w:val="24"/>
-          <w:lang w:val="es-ES" w:eastAsia="es-ES"/>
-        </w:rPr>
-        <w:t>Es la di</w:t>
-      </w:r>
-      <w:r>
-        <w:rPr>
-          <w:rFonts w:ascii="Segoe UI" w:eastAsia="Times New Roman" w:hAnsi="Segoe UI" w:cs="Segoe UI"/>
-          <w:sz w:val="24"/>
-          <w:szCs w:val="24"/>
-          <w:lang w:val="es-ES" w:eastAsia="es-ES"/>
-        </w:rPr>
-        <w:t>f</w:t>
-      </w:r>
-      <w:r>
-        <w:rPr>
-          <w:rFonts w:ascii="Segoe UI" w:eastAsia="Times New Roman" w:hAnsi="Segoe UI" w:cs="Segoe UI"/>
-          <w:sz w:val="24"/>
-          <w:szCs w:val="24"/>
-          <w:lang w:val="es-ES" w:eastAsia="es-ES"/>
-        </w:rPr>
-        <w:t>e</w:t>
-      </w:r>
-      <w:r>
-        <w:rPr>
-          <w:rFonts w:ascii="Segoe UI" w:eastAsia="Times New Roman" w:hAnsi="Segoe UI" w:cs="Segoe UI"/>
-          <w:sz w:val="24"/>
-          <w:szCs w:val="24"/>
-          <w:lang w:val="es-ES" w:eastAsia="es-ES"/>
-        </w:rPr>
-        <w:t>r</w:t>
-      </w:r>
-      <w:r>
-        <w:rPr>
-          <w:rFonts w:ascii="Segoe UI" w:eastAsia="Times New Roman" w:hAnsi="Segoe UI" w:cs="Segoe UI"/>
-          <w:sz w:val="24"/>
-          <w:szCs w:val="24"/>
-          <w:lang w:val="es-ES" w:eastAsia="es-ES"/>
-        </w:rPr>
-        <w:t>encia entre dos commit o cambios guardados.</w:t>
+          <w:lang w:val="en-US" w:eastAsia="es-ES"/>
+        </w:rPr>
+      </w:pPr>
+      <w:r>
+        <w:rPr>
+          <w:rFonts w:ascii="Segoe UI" w:eastAsia="Times New Roman" w:hAnsi="Segoe UI" w:cs="Segoe UI"/>
+          <w:sz w:val="24"/>
+          <w:szCs w:val="24"/>
+          <w:lang w:val="en-US" w:eastAsia="es-ES"/>
+        </w:rPr>
+        <w:t>A diff is the </w:t>
+      </w:r>
+      <w:r>
+        <w:rPr>
+          <w:rFonts w:ascii="Segoe UI" w:eastAsia="Times New Roman" w:hAnsi="Segoe UI" w:cs="Segoe UI"/>
+          <w:i/>
+          <w:iCs/>
+          <w:sz w:val="24"/>
+          <w:szCs w:val="24"/>
+          <w:lang w:val="en-US" w:eastAsia="es-ES"/>
+        </w:rPr>
+        <w:t>difference</w:t>
+      </w:r>
+      <w:r>
+        <w:rPr>
+          <w:rFonts w:ascii="Segoe UI" w:eastAsia="Times New Roman" w:hAnsi="Segoe UI" w:cs="Segoe UI"/>
+          <w:sz w:val="24"/>
+          <w:szCs w:val="24"/>
+          <w:lang w:val="en-US" w:eastAsia="es-ES"/>
+        </w:rPr>
+        <w:t xml:space="preserve"> in changes between two </w:t>
+      </w:r>
+      <w:proofErr w:type="gramStart"/>
+      <w:r>
+        <w:rPr>
+          <w:rFonts w:ascii="Segoe UI" w:eastAsia="Times New Roman" w:hAnsi="Segoe UI" w:cs="Segoe UI"/>
+          <w:sz w:val="24"/>
+          <w:szCs w:val="24"/>
+          <w:lang w:val="en-US" w:eastAsia="es-ES"/>
+        </w:rPr>
+        <w:t>commits, or</w:t>
+      </w:r>
+      <w:proofErr w:type="gramEnd"/>
+      <w:r>
+        <w:rPr>
+          <w:rFonts w:ascii="Segoe UI" w:eastAsia="Times New Roman" w:hAnsi="Segoe UI" w:cs="Segoe UI"/>
+          <w:sz w:val="24"/>
+          <w:szCs w:val="24"/>
+          <w:lang w:val="en-US" w:eastAsia="es-ES"/>
+        </w:rPr>
+        <w:t xml:space="preserve"> saved changes. The diff will visually describe what was added or removed from a file since its last commit.</w:t>
       </w:r>
     </w:p>
     <w:p>
@@ -3229,8 +3180,8 @@
           <w:lang w:val="en-US" w:eastAsia="es-ES"/>
         </w:rPr>
       </w:pPr>
-      <w:hyperlink r:id="rId20" w:anchor="enterprise-account" w:history="1">
-        <w:bookmarkStart w:id="9" w:name="_Toc14812573"/>
+      <w:hyperlink r:id="rId22" w:anchor="enterprise-account" w:history="1">
+        <w:bookmarkStart w:id="10" w:name="_Toc14812573"/>
         <w:r>
           <w:rPr>
             <w:rFonts w:ascii="Segoe UI" w:eastAsia="Times New Roman" w:hAnsi="Segoe UI" w:cs="Segoe UI"/>
@@ -3242,7 +3193,7 @@
           </w:rPr>
           <w:t>Enterprise account</w:t>
         </w:r>
-        <w:bookmarkEnd w:id="9"/>
+        <w:bookmarkEnd w:id="10"/>
       </w:hyperlink>
     </w:p>
     <w:p>
@@ -3265,7 +3216,7 @@
         </w:rPr>
         <w:t>Enterprise accounts allow you to centrally manage policy and billing for multiple GitHub.com organizations. Enterprise accounts are available with GitHub Enterprise Cloud. For more information, see "</w:t>
       </w:r>
-      <w:hyperlink r:id="rId21" w:history="1">
+      <w:hyperlink r:id="rId23" w:history="1">
         <w:r>
           <w:rPr>
             <w:rFonts w:ascii="Segoe UI" w:eastAsia="Times New Roman" w:hAnsi="Segoe UI" w:cs="Segoe UI"/>
@@ -3300,8 +3251,8 @@
           <w:lang w:val="en-US" w:eastAsia="es-ES"/>
         </w:rPr>
       </w:pPr>
-      <w:hyperlink r:id="rId22" w:anchor="fetch" w:history="1">
-        <w:bookmarkStart w:id="10" w:name="_Toc14812574"/>
+      <w:hyperlink r:id="rId24" w:anchor="fetch" w:history="1">
+        <w:bookmarkStart w:id="11" w:name="_Toc14812574"/>
         <w:r>
           <w:rPr>
             <w:rFonts w:ascii="Segoe UI" w:eastAsia="Times New Roman" w:hAnsi="Segoe UI" w:cs="Segoe UI"/>
@@ -3315,7 +3266,7 @@
           </w:rPr>
           <w:t>Fetch</w:t>
         </w:r>
-        <w:bookmarkEnd w:id="10"/>
+        <w:bookmarkEnd w:id="11"/>
       </w:hyperlink>
     </w:p>
     <w:p>
@@ -3326,77 +3277,17 @@
           <w:rFonts w:ascii="Segoe UI" w:eastAsia="Times New Roman" w:hAnsi="Segoe UI" w:cs="Segoe UI"/>
           <w:sz w:val="24"/>
           <w:szCs w:val="24"/>
-          <w:lang w:val="es-ES" w:eastAsia="es-ES"/>
-        </w:rPr>
-      </w:pPr>
-      <w:r>
-        <w:rPr>
-          <w:rFonts w:ascii="Segoe UI" w:eastAsia="Times New Roman" w:hAnsi="Segoe UI" w:cs="Segoe UI"/>
-          <w:sz w:val="24"/>
-          <w:szCs w:val="24"/>
-          <w:lang w:val="es-ES" w:eastAsia="es-ES"/>
-        </w:rPr>
-        <w:t xml:space="preserve">Obtener los </w:t>
-      </w:r>
-      <w:proofErr w:type="spellStart"/>
-      <w:r>
-        <w:rPr>
-          <w:rFonts w:ascii="Segoe UI" w:eastAsia="Times New Roman" w:hAnsi="Segoe UI" w:cs="Segoe UI"/>
-          <w:sz w:val="24"/>
-          <w:szCs w:val="24"/>
-          <w:lang w:val="es-ES" w:eastAsia="es-ES"/>
-        </w:rPr>
-        <w:t>ultimos</w:t>
-      </w:r>
-      <w:proofErr w:type="spellEnd"/>
-      <w:r>
-        <w:rPr>
-          <w:rFonts w:ascii="Segoe UI" w:eastAsia="Times New Roman" w:hAnsi="Segoe UI" w:cs="Segoe UI"/>
-          <w:sz w:val="24"/>
-          <w:szCs w:val="24"/>
-          <w:lang w:val="es-ES" w:eastAsia="es-ES"/>
-        </w:rPr>
-        <w:t xml:space="preserve"> cambios de un repositorio online sin la necesidad de </w:t>
-      </w:r>
-      <w:proofErr w:type="spellStart"/>
-      <w:r>
-        <w:rPr>
-          <w:rFonts w:ascii="Segoe UI" w:eastAsia="Times New Roman" w:hAnsi="Segoe UI" w:cs="Segoe UI"/>
-          <w:sz w:val="24"/>
-          <w:szCs w:val="24"/>
-          <w:lang w:val="es-ES" w:eastAsia="es-ES"/>
-        </w:rPr>
-        <w:t>realizer</w:t>
-      </w:r>
-      <w:proofErr w:type="spellEnd"/>
-      <w:r>
-        <w:rPr>
-          <w:rFonts w:ascii="Segoe UI" w:eastAsia="Times New Roman" w:hAnsi="Segoe UI" w:cs="Segoe UI"/>
-          <w:sz w:val="24"/>
-          <w:szCs w:val="24"/>
-          <w:lang w:val="es-ES" w:eastAsia="es-ES"/>
-        </w:rPr>
-        <w:t xml:space="preserve"> un </w:t>
-      </w:r>
-      <w:proofErr w:type="spellStart"/>
-      <w:r>
-        <w:rPr>
-          <w:rFonts w:ascii="Segoe UI" w:eastAsia="Times New Roman" w:hAnsi="Segoe UI" w:cs="Segoe UI"/>
-          <w:sz w:val="24"/>
-          <w:szCs w:val="24"/>
-          <w:lang w:val="es-ES" w:eastAsia="es-ES"/>
-        </w:rPr>
-        <w:t>merge</w:t>
-      </w:r>
-      <w:proofErr w:type="spellEnd"/>
-      <w:r>
-        <w:rPr>
-          <w:rFonts w:ascii="Segoe UI" w:eastAsia="Times New Roman" w:hAnsi="Segoe UI" w:cs="Segoe UI"/>
-          <w:sz w:val="24"/>
-          <w:szCs w:val="24"/>
-          <w:lang w:val="es-ES" w:eastAsia="es-ES"/>
-        </w:rPr>
-        <w:t>.</w:t>
+          <w:lang w:val="en-US" w:eastAsia="es-ES"/>
+        </w:rPr>
+      </w:pPr>
+      <w:r>
+        <w:rPr>
+          <w:rFonts w:ascii="Segoe UI" w:eastAsia="Times New Roman" w:hAnsi="Segoe UI" w:cs="Segoe UI"/>
+          <w:sz w:val="24"/>
+          <w:szCs w:val="24"/>
+          <w:lang w:val="en-US" w:eastAsia="es-ES"/>
+        </w:rPr>
+        <w:t>Fetching refers to getting the latest changes from an online repository without merging them in. Once these changes are fetched you can compare them to your local branches (the code residing on your local machine).</w:t>
       </w:r>
     </w:p>
     <w:p>
@@ -3412,8 +3303,8 @@
           <w:lang w:val="en-US" w:eastAsia="es-ES"/>
         </w:rPr>
       </w:pPr>
-      <w:hyperlink r:id="rId23" w:anchor="fork" w:history="1">
-        <w:bookmarkStart w:id="11" w:name="_Toc14812575"/>
+      <w:hyperlink r:id="rId25" w:anchor="fork" w:history="1">
+        <w:bookmarkStart w:id="12" w:name="_Toc14812575"/>
         <w:r>
           <w:rPr>
             <w:rFonts w:ascii="Segoe UI" w:eastAsia="Times New Roman" w:hAnsi="Segoe UI" w:cs="Segoe UI"/>
@@ -3427,7 +3318,7 @@
           </w:rPr>
           <w:t>Fork</w:t>
         </w:r>
-        <w:bookmarkEnd w:id="11"/>
+        <w:bookmarkEnd w:id="12"/>
       </w:hyperlink>
     </w:p>
     <w:p>
@@ -3456,20 +3347,17 @@
         <w:pStyle w:val="Ttulo1"/>
         <w:rPr>
           <w:rFonts w:ascii="Segoe UI" w:eastAsia="Times New Roman" w:hAnsi="Segoe UI" w:cs="Segoe UI"/>
-          <w:b/>
           <w:color w:val="auto"/>
           <w:sz w:val="24"/>
           <w:szCs w:val="24"/>
           <w:lang w:val="en-US" w:eastAsia="es-ES"/>
         </w:rPr>
       </w:pPr>
-      <w:hyperlink r:id="rId24" w:anchor="git" w:history="1">
-        <w:bookmarkStart w:id="12" w:name="_Toc14812576"/>
-        <w:proofErr w:type="spellStart"/>
-        <w:r>
-          <w:rPr>
-            <w:rFonts w:ascii="Segoe UI" w:eastAsia="Times New Roman" w:hAnsi="Segoe UI" w:cs="Segoe UI"/>
-            <w:b/>
+      <w:hyperlink r:id="rId26" w:anchor="git" w:history="1">
+        <w:bookmarkStart w:id="13" w:name="_Toc14812576"/>
+        <w:r>
+          <w:rPr>
+            <w:rFonts w:ascii="Segoe UI" w:eastAsia="Times New Roman" w:hAnsi="Segoe UI" w:cs="Segoe UI"/>
             <w:color w:val="auto"/>
             <w:sz w:val="24"/>
             <w:szCs w:val="24"/>
@@ -3478,8 +3366,7 @@
           </w:rPr>
           <w:t>Git</w:t>
         </w:r>
-        <w:bookmarkEnd w:id="12"/>
-        <w:proofErr w:type="spellEnd"/>
+        <w:bookmarkEnd w:id="13"/>
       </w:hyperlink>
     </w:p>
     <w:p>
@@ -3508,205 +3395,125 @@
         <w:pStyle w:val="Ttulo1"/>
         <w:rPr>
           <w:rFonts w:ascii="Segoe UI" w:eastAsia="Times New Roman" w:hAnsi="Segoe UI" w:cs="Segoe UI"/>
-          <w:b/>
           <w:color w:val="auto"/>
           <w:sz w:val="24"/>
           <w:szCs w:val="24"/>
-          <w:u w:val="single"/>
-          <w:lang w:val="en-US" w:eastAsia="es-ES"/>
-        </w:rPr>
-      </w:pPr>
-      <w:hyperlink r:id="rId25" w:anchor="git" w:history="1">
-        <w:r>
-          <w:rPr>
-            <w:rFonts w:ascii="Segoe UI" w:eastAsia="Times New Roman" w:hAnsi="Segoe UI" w:cs="Segoe UI"/>
-            <w:b/>
+          <w:lang w:val="en-US" w:eastAsia="es-ES"/>
+        </w:rPr>
+      </w:pPr>
+      <w:hyperlink r:id="rId27" w:anchor="issue" w:history="1">
+        <w:bookmarkStart w:id="14" w:name="_Toc14812577"/>
+        <w:r>
+          <w:rPr>
+            <w:rFonts w:ascii="Segoe UI" w:eastAsia="Times New Roman" w:hAnsi="Segoe UI" w:cs="Segoe UI"/>
             <w:color w:val="auto"/>
             <w:sz w:val="24"/>
             <w:szCs w:val="24"/>
             <w:u w:val="single"/>
             <w:lang w:val="en-US" w:eastAsia="es-ES"/>
           </w:rPr>
-          <w:t>Git</w:t>
-        </w:r>
-      </w:hyperlink>
-      <w:r>
-        <w:rPr>
-          <w:rFonts w:ascii="Segoe UI" w:eastAsia="Times New Roman" w:hAnsi="Segoe UI" w:cs="Segoe UI"/>
-          <w:b/>
+          <w:t>Issue</w:t>
+        </w:r>
+        <w:bookmarkEnd w:id="14"/>
+      </w:hyperlink>
+    </w:p>
+    <w:p>
+      <w:pPr>
+        <w:shd w:val="clear" w:color="auto" w:fill="FFFFFF"/>
+        <w:spacing w:after="240" w:line="240" w:lineRule="auto"/>
+        <w:rPr>
+          <w:rFonts w:ascii="Segoe UI" w:eastAsia="Times New Roman" w:hAnsi="Segoe UI" w:cs="Segoe UI"/>
+          <w:sz w:val="24"/>
+          <w:szCs w:val="24"/>
+          <w:lang w:val="en-US" w:eastAsia="es-ES"/>
+        </w:rPr>
+      </w:pPr>
+      <w:r>
+        <w:rPr>
+          <w:rFonts w:ascii="Segoe UI" w:eastAsia="Times New Roman" w:hAnsi="Segoe UI" w:cs="Segoe UI"/>
+          <w:sz w:val="24"/>
+          <w:szCs w:val="24"/>
+          <w:lang w:val="en-US" w:eastAsia="es-ES"/>
+        </w:rPr>
+        <w:t>Issues are suggested improvements, tasks or questions related to the repository. Issues can be created by anyone (for public repositories</w:t>
+      </w:r>
+      <w:proofErr w:type="gramStart"/>
+      <w:r>
+        <w:rPr>
+          <w:rFonts w:ascii="Segoe UI" w:eastAsia="Times New Roman" w:hAnsi="Segoe UI" w:cs="Segoe UI"/>
+          <w:sz w:val="24"/>
+          <w:szCs w:val="24"/>
+          <w:lang w:val="en-US" w:eastAsia="es-ES"/>
+        </w:rPr>
+        <w:t>), and</w:t>
+      </w:r>
+      <w:proofErr w:type="gramEnd"/>
+      <w:r>
+        <w:rPr>
+          <w:rFonts w:ascii="Segoe UI" w:eastAsia="Times New Roman" w:hAnsi="Segoe UI" w:cs="Segoe UI"/>
+          <w:sz w:val="24"/>
+          <w:szCs w:val="24"/>
+          <w:lang w:val="en-US" w:eastAsia="es-ES"/>
+        </w:rPr>
+        <w:t xml:space="preserve"> are moderated by repository collaborators. Each issue contains its own discussion forum, can be labeled and assigned to a user.</w:t>
+      </w:r>
+    </w:p>
+    <w:p>
+      <w:pPr>
+        <w:pStyle w:val="Ttulo1"/>
+        <w:rPr>
+          <w:rFonts w:ascii="Segoe UI" w:eastAsia="Times New Roman" w:hAnsi="Segoe UI" w:cs="Segoe UI"/>
           <w:color w:val="auto"/>
           <w:sz w:val="24"/>
           <w:szCs w:val="24"/>
-          <w:u w:val="single"/>
-          <w:lang w:val="en-US" w:eastAsia="es-ES"/>
-        </w:rPr>
-        <w:t>Hub</w:t>
-      </w:r>
-    </w:p>
-    <w:p>
-      <w:pPr>
-        <w:pStyle w:val="Ttulo1"/>
-        <w:rPr>
-          <w:rFonts w:ascii="Segoe UI" w:eastAsia="Times New Roman" w:hAnsi="Segoe UI" w:cs="Segoe UI"/>
-          <w:b/>
-          <w:color w:val="auto"/>
-          <w:sz w:val="24"/>
-          <w:szCs w:val="24"/>
-          <w:u w:val="single"/>
-          <w:lang w:val="en-US" w:eastAsia="es-ES"/>
-        </w:rPr>
-      </w:pPr>
-      <w:hyperlink r:id="rId26" w:anchor="git" w:history="1">
-        <w:proofErr w:type="spellStart"/>
-        <w:r>
-          <w:rPr>
-            <w:rFonts w:ascii="Segoe UI" w:eastAsia="Times New Roman" w:hAnsi="Segoe UI" w:cs="Segoe UI"/>
-            <w:b/>
+          <w:lang w:val="en-US" w:eastAsia="es-ES"/>
+        </w:rPr>
+      </w:pPr>
+      <w:hyperlink r:id="rId28" w:anchor="markdown" w:history="1">
+        <w:bookmarkStart w:id="15" w:name="_Toc14812578"/>
+        <w:r>
+          <w:rPr>
+            <w:rFonts w:ascii="Segoe UI" w:eastAsia="Times New Roman" w:hAnsi="Segoe UI" w:cs="Segoe UI"/>
             <w:color w:val="auto"/>
             <w:sz w:val="24"/>
             <w:szCs w:val="24"/>
             <w:u w:val="single"/>
             <w:lang w:val="en-US" w:eastAsia="es-ES"/>
           </w:rPr>
-          <w:t>Git</w:t>
-        </w:r>
-      </w:hyperlink>
-      <w:r>
-        <w:rPr>
-          <w:rFonts w:ascii="Segoe UI" w:eastAsia="Times New Roman" w:hAnsi="Segoe UI" w:cs="Segoe UI"/>
-          <w:b/>
-          <w:color w:val="auto"/>
-          <w:sz w:val="24"/>
-          <w:szCs w:val="24"/>
-          <w:u w:val="single"/>
-          <w:lang w:val="en-US" w:eastAsia="es-ES"/>
-        </w:rPr>
-        <w:t>Kraken</w:t>
-      </w:r>
-      <w:proofErr w:type="spellEnd"/>
-    </w:p>
-    <w:p>
-      <w:pPr>
-        <w:rPr>
-          <w:lang w:val="en-US" w:eastAsia="es-ES"/>
-        </w:rPr>
-      </w:pPr>
-    </w:p>
-    <w:p>
-      <w:pPr>
-        <w:pStyle w:val="Ttulo1"/>
-        <w:rPr>
-          <w:rFonts w:ascii="Segoe UI" w:eastAsia="Times New Roman" w:hAnsi="Segoe UI" w:cs="Segoe UI"/>
-          <w:color w:val="auto"/>
-          <w:sz w:val="24"/>
-          <w:szCs w:val="24"/>
-          <w:lang w:val="en-US" w:eastAsia="es-ES"/>
-        </w:rPr>
-      </w:pPr>
-      <w:hyperlink r:id="rId27" w:anchor="issue" w:history="1">
-        <w:bookmarkStart w:id="13" w:name="_Toc14812577"/>
-        <w:r>
-          <w:rPr>
-            <w:rFonts w:ascii="Segoe UI" w:eastAsia="Times New Roman" w:hAnsi="Segoe UI" w:cs="Segoe UI"/>
-            <w:color w:val="auto"/>
+          <w:t>Markdown</w:t>
+        </w:r>
+        <w:bookmarkEnd w:id="15"/>
+      </w:hyperlink>
+    </w:p>
+    <w:p>
+      <w:pPr>
+        <w:shd w:val="clear" w:color="auto" w:fill="FFFFFF"/>
+        <w:spacing w:after="240" w:line="240" w:lineRule="auto"/>
+        <w:rPr>
+          <w:rFonts w:ascii="Segoe UI" w:eastAsia="Times New Roman" w:hAnsi="Segoe UI" w:cs="Segoe UI"/>
+          <w:sz w:val="24"/>
+          <w:szCs w:val="24"/>
+          <w:lang w:val="en-US" w:eastAsia="es-ES"/>
+        </w:rPr>
+      </w:pPr>
+      <w:r>
+        <w:rPr>
+          <w:rFonts w:ascii="Segoe UI" w:eastAsia="Times New Roman" w:hAnsi="Segoe UI" w:cs="Segoe UI"/>
+          <w:sz w:val="24"/>
+          <w:szCs w:val="24"/>
+          <w:lang w:val="en-US" w:eastAsia="es-ES"/>
+        </w:rPr>
+        <w:t>Markdown is a simple semantic file format, not too dissimilar from .doc, .rtf and .txt. Markdown makes it easy for even those without a web-publishing background to write prose (including with links, lists, bullets, etc.) and have it displayed like a website. GitHub supports Markdown, and you can </w:t>
+      </w:r>
+      <w:hyperlink r:id="rId29" w:history="1">
+        <w:r>
+          <w:rPr>
+            <w:rFonts w:ascii="Segoe UI" w:eastAsia="Times New Roman" w:hAnsi="Segoe UI" w:cs="Segoe UI"/>
             <w:sz w:val="24"/>
             <w:szCs w:val="24"/>
             <w:u w:val="single"/>
             <w:lang w:val="en-US" w:eastAsia="es-ES"/>
           </w:rPr>
-          <w:t>Issue</w:t>
-        </w:r>
-        <w:bookmarkEnd w:id="13"/>
-      </w:hyperlink>
-    </w:p>
-    <w:p>
-      <w:pPr>
-        <w:shd w:val="clear" w:color="auto" w:fill="FFFFFF"/>
-        <w:spacing w:after="240" w:line="240" w:lineRule="auto"/>
-        <w:rPr>
-          <w:rFonts w:ascii="Segoe UI" w:eastAsia="Times New Roman" w:hAnsi="Segoe UI" w:cs="Segoe UI"/>
-          <w:sz w:val="24"/>
-          <w:szCs w:val="24"/>
-          <w:lang w:val="en-US" w:eastAsia="es-ES"/>
-        </w:rPr>
-      </w:pPr>
-      <w:r>
-        <w:rPr>
-          <w:rFonts w:ascii="Segoe UI" w:eastAsia="Times New Roman" w:hAnsi="Segoe UI" w:cs="Segoe UI"/>
-          <w:sz w:val="24"/>
-          <w:szCs w:val="24"/>
-          <w:lang w:val="en-US" w:eastAsia="es-ES"/>
-        </w:rPr>
-        <w:t>Issues are suggested improvements, tasks or questions related to the repository. Issues can be created by anyone (for public repositories), and are moderated by repository collaborators. Each issue contains its own discussion forum, can be labeled and assigned to a user.</w:t>
-      </w:r>
-    </w:p>
-    <w:p>
-      <w:pPr>
-        <w:pStyle w:val="Ttulo1"/>
-        <w:rPr>
-          <w:rFonts w:ascii="Segoe UI" w:eastAsia="Times New Roman" w:hAnsi="Segoe UI" w:cs="Segoe UI"/>
-          <w:color w:val="auto"/>
-          <w:sz w:val="24"/>
-          <w:szCs w:val="24"/>
-          <w:lang w:val="en-US" w:eastAsia="es-ES"/>
-        </w:rPr>
-      </w:pPr>
-      <w:hyperlink r:id="rId28" w:anchor="markdown" w:history="1">
-        <w:bookmarkStart w:id="14" w:name="_Toc14812578"/>
-        <w:r>
-          <w:rPr>
-            <w:rFonts w:ascii="Segoe UI" w:eastAsia="Times New Roman" w:hAnsi="Segoe UI" w:cs="Segoe UI"/>
-            <w:color w:val="auto"/>
-            <w:sz w:val="24"/>
-            <w:szCs w:val="24"/>
-            <w:u w:val="single"/>
-            <w:lang w:val="en-US" w:eastAsia="es-ES"/>
-          </w:rPr>
-          <w:t>Markdown</w:t>
-        </w:r>
-        <w:bookmarkEnd w:id="14"/>
-      </w:hyperlink>
-    </w:p>
-    <w:p>
-      <w:pPr>
-        <w:shd w:val="clear" w:color="auto" w:fill="FFFFFF"/>
-        <w:spacing w:after="240" w:line="240" w:lineRule="auto"/>
-        <w:rPr>
-          <w:rFonts w:ascii="Segoe UI" w:eastAsia="Times New Roman" w:hAnsi="Segoe UI" w:cs="Segoe UI"/>
-          <w:sz w:val="24"/>
-          <w:szCs w:val="24"/>
-          <w:lang w:val="en-US" w:eastAsia="es-ES"/>
-        </w:rPr>
-      </w:pPr>
-      <w:r>
-        <w:rPr>
-          <w:rFonts w:ascii="Segoe UI" w:eastAsia="Times New Roman" w:hAnsi="Segoe UI" w:cs="Segoe UI"/>
-          <w:sz w:val="24"/>
-          <w:szCs w:val="24"/>
-          <w:lang w:val="en-US" w:eastAsia="es-ES"/>
-        </w:rPr>
-        <w:t>Markdo</w:t>
-      </w:r>
-      <w:bookmarkStart w:id="15" w:name="_GoBack"/>
-      <w:bookmarkEnd w:id="15"/>
-      <w:r>
-        <w:rPr>
-          <w:rFonts w:ascii="Segoe UI" w:eastAsia="Times New Roman" w:hAnsi="Segoe UI" w:cs="Segoe UI"/>
-          <w:sz w:val="24"/>
-          <w:szCs w:val="24"/>
-          <w:lang w:val="en-US" w:eastAsia="es-ES"/>
-        </w:rPr>
-        <w:t>wn is a simple semantic file format, not too dissimilar from .doc, .rtf and .txt. Markdown makes it easy for even those without a web-publishing background to write prose (including with links, lists, bullets, etc.) and have it displayed like a website. GitHub supports Markdown, and you can </w:t>
-      </w:r>
-      <w:hyperlink r:id="rId29" w:history="1">
-        <w:r>
-          <w:rPr>
-            <w:rFonts w:ascii="Segoe UI" w:eastAsia="Times New Roman" w:hAnsi="Segoe UI" w:cs="Segoe UI"/>
-            <w:sz w:val="24"/>
-            <w:szCs w:val="24"/>
-            <w:u w:val="single"/>
-            <w:lang w:val="en-US" w:eastAsia="es-ES"/>
-          </w:rPr>
           <w:t>learn about the semantics</w:t>
         </w:r>
       </w:hyperlink>
@@ -3730,13 +3537,11 @@
           <w:color w:val="auto"/>
           <w:sz w:val="24"/>
           <w:szCs w:val="24"/>
-          <w:u w:val="single"/>
-          <w:lang w:val="es-ES" w:eastAsia="es-ES"/>
+          <w:lang w:val="en-US" w:eastAsia="es-ES"/>
         </w:rPr>
       </w:pPr>
       <w:hyperlink r:id="rId30" w:anchor="merge" w:history="1">
         <w:bookmarkStart w:id="16" w:name="_Toc14812579"/>
-        <w:proofErr w:type="spellStart"/>
         <w:r>
           <w:rPr>
             <w:rFonts w:ascii="Segoe UI" w:eastAsia="Times New Roman" w:hAnsi="Segoe UI" w:cs="Segoe UI"/>
@@ -3746,12 +3551,11 @@
             <w:sz w:val="24"/>
             <w:szCs w:val="24"/>
             <w:u w:val="single"/>
-            <w:lang w:val="es-ES" w:eastAsia="es-ES"/>
+            <w:lang w:val="en-US" w:eastAsia="es-ES"/>
           </w:rPr>
           <w:t>Merge</w:t>
         </w:r>
         <w:bookmarkEnd w:id="16"/>
-        <w:proofErr w:type="spellEnd"/>
       </w:hyperlink>
     </w:p>
     <w:p>
@@ -3762,128 +3566,78 @@
           <w:rFonts w:ascii="Segoe UI" w:eastAsia="Times New Roman" w:hAnsi="Segoe UI" w:cs="Segoe UI"/>
           <w:sz w:val="24"/>
           <w:szCs w:val="24"/>
-          <w:lang w:val="es-ES" w:eastAsia="es-ES"/>
-        </w:rPr>
-      </w:pPr>
-      <w:r>
-        <w:rPr>
-          <w:rFonts w:ascii="Segoe UI" w:eastAsia="Times New Roman" w:hAnsi="Segoe UI" w:cs="Segoe UI"/>
-          <w:sz w:val="24"/>
-          <w:szCs w:val="24"/>
-          <w:lang w:val="es-ES" w:eastAsia="es-ES"/>
-        </w:rPr>
-        <w:t xml:space="preserve">Toma los cambios de una rama y los aplica a otra que </w:t>
-      </w:r>
-      <w:proofErr w:type="spellStart"/>
-      <w:r>
-        <w:rPr>
-          <w:rFonts w:ascii="Segoe UI" w:eastAsia="Times New Roman" w:hAnsi="Segoe UI" w:cs="Segoe UI"/>
-          <w:sz w:val="24"/>
-          <w:szCs w:val="24"/>
-          <w:lang w:val="es-ES" w:eastAsia="es-ES"/>
-        </w:rPr>
-        <w:t>perteneza</w:t>
-      </w:r>
-      <w:proofErr w:type="spellEnd"/>
-      <w:r>
-        <w:rPr>
-          <w:rFonts w:ascii="Segoe UI" w:eastAsia="Times New Roman" w:hAnsi="Segoe UI" w:cs="Segoe UI"/>
-          <w:sz w:val="24"/>
-          <w:szCs w:val="24"/>
-          <w:lang w:val="es-ES" w:eastAsia="es-ES"/>
-        </w:rPr>
-        <w:t xml:space="preserve"> al mismo repositorio o un </w:t>
-      </w:r>
-      <w:proofErr w:type="spellStart"/>
-      <w:r>
-        <w:rPr>
-          <w:rFonts w:ascii="Segoe UI" w:eastAsia="Times New Roman" w:hAnsi="Segoe UI" w:cs="Segoe UI"/>
-          <w:i/>
-          <w:sz w:val="24"/>
-          <w:szCs w:val="24"/>
-          <w:lang w:val="es-ES" w:eastAsia="es-ES"/>
-        </w:rPr>
-        <w:t>Fork</w:t>
-      </w:r>
-      <w:proofErr w:type="spellEnd"/>
-      <w:r>
-        <w:rPr>
-          <w:rFonts w:ascii="Segoe UI" w:eastAsia="Times New Roman" w:hAnsi="Segoe UI" w:cs="Segoe UI"/>
-          <w:i/>
-          <w:sz w:val="24"/>
-          <w:szCs w:val="24"/>
-          <w:lang w:val="es-ES" w:eastAsia="es-ES"/>
-        </w:rPr>
-        <w:t xml:space="preserve">. </w:t>
-      </w:r>
-      <w:r>
-        <w:rPr>
-          <w:rFonts w:ascii="Segoe UI" w:eastAsia="Times New Roman" w:hAnsi="Segoe UI" w:cs="Segoe UI"/>
-          <w:sz w:val="24"/>
-          <w:szCs w:val="24"/>
-          <w:lang w:val="es-ES" w:eastAsia="es-ES"/>
-        </w:rPr>
-        <w:t xml:space="preserve">Generalmente se hace mediante un </w:t>
-      </w:r>
-      <w:proofErr w:type="spellStart"/>
-      <w:r>
-        <w:rPr>
-          <w:rFonts w:ascii="Segoe UI" w:eastAsia="Times New Roman" w:hAnsi="Segoe UI" w:cs="Segoe UI"/>
-          <w:sz w:val="24"/>
-          <w:szCs w:val="24"/>
-          <w:lang w:val="es-ES" w:eastAsia="es-ES"/>
-        </w:rPr>
-        <w:t>Pull</w:t>
-      </w:r>
-      <w:proofErr w:type="spellEnd"/>
-      <w:r>
-        <w:rPr>
-          <w:rFonts w:ascii="Segoe UI" w:eastAsia="Times New Roman" w:hAnsi="Segoe UI" w:cs="Segoe UI"/>
-          <w:sz w:val="24"/>
-          <w:szCs w:val="24"/>
-          <w:lang w:val="es-ES" w:eastAsia="es-ES"/>
-        </w:rPr>
-        <w:t xml:space="preserve"> </w:t>
-      </w:r>
-      <w:proofErr w:type="spellStart"/>
-      <w:r>
-        <w:rPr>
-          <w:rFonts w:ascii="Segoe UI" w:eastAsia="Times New Roman" w:hAnsi="Segoe UI" w:cs="Segoe UI"/>
-          <w:sz w:val="24"/>
-          <w:szCs w:val="24"/>
-          <w:lang w:val="es-ES" w:eastAsia="es-ES"/>
-        </w:rPr>
-        <w:t>Request</w:t>
-      </w:r>
-      <w:proofErr w:type="spellEnd"/>
-      <w:r>
-        <w:rPr>
-          <w:rFonts w:ascii="Segoe UI" w:eastAsia="Times New Roman" w:hAnsi="Segoe UI" w:cs="Segoe UI"/>
-          <w:sz w:val="24"/>
-          <w:szCs w:val="24"/>
-          <w:lang w:val="es-ES" w:eastAsia="es-ES"/>
-        </w:rPr>
-        <w:t xml:space="preserve"> (que puede considerarse como una solicitud de </w:t>
-      </w:r>
-      <w:proofErr w:type="spellStart"/>
-      <w:r>
-        <w:rPr>
-          <w:rFonts w:ascii="Segoe UI" w:eastAsia="Times New Roman" w:hAnsi="Segoe UI" w:cs="Segoe UI"/>
-          <w:sz w:val="24"/>
-          <w:szCs w:val="24"/>
-          <w:lang w:val="es-ES" w:eastAsia="es-ES"/>
-        </w:rPr>
-        <w:t>Mergear</w:t>
-      </w:r>
-      <w:proofErr w:type="spellEnd"/>
-      <w:r>
-        <w:rPr>
-          <w:rFonts w:ascii="Segoe UI" w:eastAsia="Times New Roman" w:hAnsi="Segoe UI" w:cs="Segoe UI"/>
-          <w:sz w:val="24"/>
-          <w:szCs w:val="24"/>
-          <w:lang w:val="es-ES" w:eastAsia="es-ES"/>
-        </w:rPr>
-        <w:t>).</w:t>
+          <w:lang w:val="en-US" w:eastAsia="es-ES"/>
+        </w:rPr>
+      </w:pPr>
+      <w:r>
+        <w:rPr>
+          <w:rFonts w:ascii="Segoe UI" w:eastAsia="Times New Roman" w:hAnsi="Segoe UI" w:cs="Segoe UI"/>
+          <w:sz w:val="24"/>
+          <w:szCs w:val="24"/>
+          <w:lang w:val="en-US" w:eastAsia="es-ES"/>
+        </w:rPr>
+        <w:t>Merging takes the changes from one branch (in the same repository or from a fork</w:t>
+      </w:r>
+      <w:proofErr w:type="gramStart"/>
+      <w:r>
+        <w:rPr>
+          <w:rFonts w:ascii="Segoe UI" w:eastAsia="Times New Roman" w:hAnsi="Segoe UI" w:cs="Segoe UI"/>
+          <w:sz w:val="24"/>
+          <w:szCs w:val="24"/>
+          <w:lang w:val="en-US" w:eastAsia="es-ES"/>
+        </w:rPr>
+        <w:t>), and</w:t>
+      </w:r>
+      <w:proofErr w:type="gramEnd"/>
+      <w:r>
+        <w:rPr>
+          <w:rFonts w:ascii="Segoe UI" w:eastAsia="Times New Roman" w:hAnsi="Segoe UI" w:cs="Segoe UI"/>
+          <w:sz w:val="24"/>
+          <w:szCs w:val="24"/>
+          <w:lang w:val="en-US" w:eastAsia="es-ES"/>
+        </w:rPr>
+        <w:t xml:space="preserve"> applies them into another. This often happens as a pull request (which can be thought of as a request to merge), or via the command line. A merge can be done automatically via a pull request via the GitHub web interface if there are no conflicting </w:t>
+      </w:r>
+      <w:proofErr w:type="gramStart"/>
+      <w:r>
+        <w:rPr>
+          <w:rFonts w:ascii="Segoe UI" w:eastAsia="Times New Roman" w:hAnsi="Segoe UI" w:cs="Segoe UI"/>
+          <w:sz w:val="24"/>
+          <w:szCs w:val="24"/>
+          <w:lang w:val="en-US" w:eastAsia="es-ES"/>
+        </w:rPr>
+        <w:t>changes, or</w:t>
+      </w:r>
+      <w:proofErr w:type="gramEnd"/>
+      <w:r>
+        <w:rPr>
+          <w:rFonts w:ascii="Segoe UI" w:eastAsia="Times New Roman" w:hAnsi="Segoe UI" w:cs="Segoe UI"/>
+          <w:sz w:val="24"/>
+          <w:szCs w:val="24"/>
+          <w:lang w:val="en-US" w:eastAsia="es-ES"/>
+        </w:rPr>
+        <w:t xml:space="preserve"> can always be done via the command line. For more information, see "</w:t>
+      </w:r>
+      <w:hyperlink r:id="rId31" w:history="1">
+        <w:r>
+          <w:rPr>
+            <w:rFonts w:ascii="Segoe UI" w:eastAsia="Times New Roman" w:hAnsi="Segoe UI" w:cs="Segoe UI"/>
+            <w:sz w:val="24"/>
+            <w:szCs w:val="24"/>
+            <w:u w:val="single"/>
+            <w:lang w:val="en-US" w:eastAsia="es-ES"/>
+          </w:rPr>
+          <w:t>Merging a pull request</w:t>
+        </w:r>
+      </w:hyperlink>
+      <w:r>
+        <w:rPr>
+          <w:rFonts w:ascii="Segoe UI" w:eastAsia="Times New Roman" w:hAnsi="Segoe UI" w:cs="Segoe UI"/>
+          <w:sz w:val="24"/>
+          <w:szCs w:val="24"/>
+          <w:lang w:val="en-US" w:eastAsia="es-ES"/>
+        </w:rPr>
+        <w:t>."</w:t>
       </w:r>
     </w:p>
     <w:p>
@@ -3897,7 +3651,7 @@
           <w:lang w:val="en-US" w:eastAsia="es-ES"/>
         </w:rPr>
       </w:pPr>
-      <w:hyperlink r:id="rId31" w:anchor="open-source" w:history="1">
+      <w:hyperlink r:id="rId32" w:anchor="open-source" w:history="1">
         <w:bookmarkStart w:id="17" w:name="_Toc14812580"/>
         <w:r>
           <w:rPr>
@@ -3933,7 +3687,7 @@
         </w:rPr>
         <w:t>Open source software is software that can be </w:t>
       </w:r>
-      <w:hyperlink r:id="rId32" w:history="1">
+      <w:hyperlink r:id="rId33" w:history="1">
         <w:r>
           <w:rPr>
             <w:rFonts w:ascii="Segoe UI" w:eastAsia="Times New Roman" w:hAnsi="Segoe UI" w:cs="Segoe UI"/>
@@ -3975,7 +3729,7 @@
         </w:rPr>
         <w:t>For more information on open source, specifically how to create and grow an open source project, we've created </w:t>
       </w:r>
-      <w:hyperlink r:id="rId33" w:history="1">
+      <w:hyperlink r:id="rId34" w:history="1">
         <w:r>
           <w:rPr>
             <w:rFonts w:ascii="Segoe UI" w:eastAsia="Times New Roman" w:hAnsi="Segoe UI" w:cs="Segoe UI"/>
@@ -3996,7 +3750,7 @@
         </w:rPr>
         <w:t> that will help you foster a healthy open source community. You can also take a free </w:t>
       </w:r>
-      <w:hyperlink r:id="rId34" w:history="1">
+      <w:hyperlink r:id="rId35" w:history="1">
         <w:r>
           <w:rPr>
             <w:rFonts w:ascii="Segoe UI" w:eastAsia="Times New Roman" w:hAnsi="Segoe UI" w:cs="Segoe UI"/>
@@ -4029,7 +3783,7 @@
           <w:lang w:val="en-US" w:eastAsia="es-ES"/>
         </w:rPr>
       </w:pPr>
-      <w:hyperlink r:id="rId35" w:anchor="organization" w:history="1">
+      <w:hyperlink r:id="rId36" w:anchor="organization" w:history="1">
         <w:bookmarkStart w:id="18" w:name="_Toc14812581"/>
         <w:r>
           <w:rPr>
@@ -4077,7 +3831,7 @@
           <w:lang w:val="en-US" w:eastAsia="es-ES"/>
         </w:rPr>
       </w:pPr>
-      <w:hyperlink r:id="rId36" w:anchor="private-repository" w:history="1">
+      <w:hyperlink r:id="rId37" w:anchor="private-repository" w:history="1">
         <w:bookmarkStart w:id="19" w:name="_Toc14812582"/>
         <w:r>
           <w:rPr>
@@ -4127,7 +3881,7 @@
           <w:lang w:val="en-US" w:eastAsia="es-ES"/>
         </w:rPr>
       </w:pPr>
-      <w:hyperlink r:id="rId37" w:anchor="pull" w:history="1">
+      <w:hyperlink r:id="rId38" w:anchor="pull" w:history="1">
         <w:bookmarkStart w:id="20" w:name="_Toc14812583"/>
         <w:r>
           <w:rPr>
@@ -4203,7 +3957,27 @@
           <w:szCs w:val="24"/>
           <w:lang w:val="en-US" w:eastAsia="es-ES"/>
         </w:rPr>
-        <w:t> merging them. For instance, if someone has edited the remote file you're both working on, you'll want to </w:t>
+        <w:t xml:space="preserve"> merging them. For instance, if someone has edited the remote </w:t>
+      </w:r>
+      <w:proofErr w:type="gramStart"/>
+      <w:r>
+        <w:rPr>
+          <w:rFonts w:ascii="Segoe UI" w:eastAsia="Times New Roman" w:hAnsi="Segoe UI" w:cs="Segoe UI"/>
+          <w:sz w:val="24"/>
+          <w:szCs w:val="24"/>
+          <w:lang w:val="en-US" w:eastAsia="es-ES"/>
+        </w:rPr>
+        <w:t>file</w:t>
+      </w:r>
+      <w:proofErr w:type="gramEnd"/>
+      <w:r>
+        <w:rPr>
+          <w:rFonts w:ascii="Segoe UI" w:eastAsia="Times New Roman" w:hAnsi="Segoe UI" w:cs="Segoe UI"/>
+          <w:sz w:val="24"/>
+          <w:szCs w:val="24"/>
+          <w:lang w:val="en-US" w:eastAsia="es-ES"/>
+        </w:rPr>
+        <w:t xml:space="preserve"> you're both working on, you'll want to </w:t>
       </w:r>
       <w:r>
         <w:rPr>
@@ -4239,7 +4013,7 @@
           <w:lang w:val="en-US" w:eastAsia="es-ES"/>
         </w:rPr>
       </w:pPr>
-      <w:hyperlink r:id="rId38" w:anchor="pull-request" w:history="1">
+      <w:hyperlink r:id="rId39" w:anchor="pull-request" w:history="1">
         <w:bookmarkStart w:id="21" w:name="_Toc14812584"/>
         <w:r>
           <w:rPr>
@@ -4277,7 +4051,7 @@
         </w:rPr>
         <w:t>Pull requests are proposed changes to a repository submitted by a user and accepted or rejected by a repository's collaborators. Like issues, pull requests each have their own discussion forum. For more information, see "</w:t>
       </w:r>
-      <w:hyperlink r:id="rId39" w:history="1">
+      <w:hyperlink r:id="rId40" w:history="1">
         <w:r>
           <w:rPr>
             <w:rFonts w:ascii="Segoe UI" w:eastAsia="Times New Roman" w:hAnsi="Segoe UI" w:cs="Segoe UI"/>
@@ -4312,7 +4086,7 @@
           <w:lang w:val="en-US" w:eastAsia="es-ES"/>
         </w:rPr>
       </w:pPr>
-      <w:hyperlink r:id="rId40" w:anchor="push" w:history="1">
+      <w:hyperlink r:id="rId41" w:anchor="push" w:history="1">
         <w:bookmarkStart w:id="22" w:name="_Toc14812585"/>
         <w:r>
           <w:rPr>
@@ -4382,7 +4156,7 @@
           <w:lang w:val="en-US" w:eastAsia="es-ES"/>
         </w:rPr>
       </w:pPr>
-      <w:hyperlink r:id="rId41" w:anchor="remote" w:history="1">
+      <w:hyperlink r:id="rId42" w:anchor="remote" w:history="1">
         <w:bookmarkStart w:id="23" w:name="_Toc14812586"/>
         <w:r>
           <w:rPr>
@@ -4432,7 +4206,7 @@
           <w:lang w:val="en-US" w:eastAsia="es-ES"/>
         </w:rPr>
       </w:pPr>
-      <w:hyperlink r:id="rId42" w:anchor="repository" w:history="1">
+      <w:hyperlink r:id="rId43" w:anchor="repository" w:history="1">
         <w:bookmarkStart w:id="24" w:name="_Toc14812587"/>
         <w:r>
           <w:rPr>
@@ -4468,7 +4242,27 @@
           <w:szCs w:val="24"/>
           <w:lang w:val="en-US" w:eastAsia="es-ES"/>
         </w:rPr>
-        <w:t>A repository is the most basic element of GitHub. They're easiest to imagine as a project's folder. A repository contains all of the project files (including documentation), and stores each file's revision history. Repositories can have multiple collaborators and can be either public or private.</w:t>
+        <w:t>A repository is the most basic element of GitHub. They're easiest to imagine as a project's folder. A repository contains all of the project files (including documentation</w:t>
+      </w:r>
+      <w:proofErr w:type="gramStart"/>
+      <w:r>
+        <w:rPr>
+          <w:rFonts w:ascii="Segoe UI" w:eastAsia="Times New Roman" w:hAnsi="Segoe UI" w:cs="Segoe UI"/>
+          <w:sz w:val="24"/>
+          <w:szCs w:val="24"/>
+          <w:lang w:val="en-US" w:eastAsia="es-ES"/>
+        </w:rPr>
+        <w:t>), and</w:t>
+      </w:r>
+      <w:proofErr w:type="gramEnd"/>
+      <w:r>
+        <w:rPr>
+          <w:rFonts w:ascii="Segoe UI" w:eastAsia="Times New Roman" w:hAnsi="Segoe UI" w:cs="Segoe UI"/>
+          <w:sz w:val="24"/>
+          <w:szCs w:val="24"/>
+          <w:lang w:val="en-US" w:eastAsia="es-ES"/>
+        </w:rPr>
+        <w:t xml:space="preserve"> stores each file's revision history. Repositories can have multiple collaborators and can be either public or private.</w:t>
       </w:r>
     </w:p>
     <w:p>
@@ -4482,7 +4276,7 @@
           <w:lang w:val="en-US" w:eastAsia="es-ES"/>
         </w:rPr>
       </w:pPr>
-      <w:hyperlink r:id="rId43" w:anchor="ssh-key" w:history="1">
+      <w:hyperlink r:id="rId44" w:anchor="ssh-key" w:history="1">
         <w:bookmarkStart w:id="25" w:name="_Toc14812588"/>
         <w:r>
           <w:rPr>
@@ -4530,7 +4324,7 @@
           <w:lang w:val="en-US" w:eastAsia="es-ES"/>
         </w:rPr>
       </w:pPr>
-      <w:hyperlink r:id="rId44" w:anchor="status" w:history="1">
+      <w:hyperlink r:id="rId45" w:anchor="status" w:history="1">
         <w:bookmarkStart w:id="26" w:name="_Toc14812589"/>
         <w:r>
           <w:rPr>
@@ -4566,7 +4360,7 @@
         </w:rPr>
         <w:t>A status is a type of status check on GitHub. See "</w:t>
       </w:r>
-      <w:hyperlink r:id="rId45" w:anchor="status-checks" w:history="1">
+      <w:hyperlink r:id="rId46" w:anchor="status-checks" w:history="1">
         <w:r>
           <w:rPr>
             <w:rFonts w:ascii="Segoe UI" w:eastAsia="Times New Roman" w:hAnsi="Segoe UI" w:cs="Segoe UI"/>
@@ -4599,7 +4393,7 @@
           <w:lang w:val="en-US" w:eastAsia="es-ES"/>
         </w:rPr>
       </w:pPr>
-      <w:hyperlink r:id="rId46" w:anchor="status-checks" w:history="1">
+      <w:hyperlink r:id="rId47" w:anchor="status-checks" w:history="1">
         <w:bookmarkStart w:id="27" w:name="_Toc14812590"/>
         <w:r>
           <w:rPr>
@@ -4635,7 +4429,7 @@
         </w:rPr>
         <w:t>Status checks are external processes, such as continuous integration builds, which run for each commit you make in a repository. For more information, see "</w:t>
       </w:r>
-      <w:hyperlink r:id="rId47" w:history="1">
+      <w:hyperlink r:id="rId48" w:history="1">
         <w:r>
           <w:rPr>
             <w:rFonts w:ascii="Segoe UI" w:eastAsia="Times New Roman" w:hAnsi="Segoe UI" w:cs="Segoe UI"/>
@@ -4668,7 +4462,7 @@
           <w:lang w:val="en-US" w:eastAsia="es-ES"/>
         </w:rPr>
       </w:pPr>
-      <w:hyperlink r:id="rId48" w:anchor="team" w:history="1">
+      <w:hyperlink r:id="rId49" w:anchor="team" w:history="1">
         <w:bookmarkStart w:id="28" w:name="_Toc14812591"/>
         <w:r>
           <w:rPr>
@@ -4716,7 +4510,7 @@
           <w:lang w:val="en-US" w:eastAsia="es-ES"/>
         </w:rPr>
       </w:pPr>
-      <w:hyperlink r:id="rId49" w:anchor="upstream" w:history="1">
+      <w:hyperlink r:id="rId50" w:anchor="upstream" w:history="1">
         <w:bookmarkStart w:id="29" w:name="_Toc14812592"/>
         <w:r>
           <w:rPr>
@@ -4754,7 +4548,7 @@
       </w:r>
     </w:p>
     <w:sectPr>
-      <w:headerReference w:type="default" r:id="rId50"/>
+      <w:headerReference w:type="default" r:id="rId51"/>
       <w:pgSz w:w="12240" w:h="15840"/>
       <w:pgMar w:top="1417" w:right="1701" w:bottom="1417" w:left="1701" w:header="708" w:footer="708" w:gutter="0"/>
       <w:cols w:space="708"/>
@@ -4765,7 +4559,7 @@
 </file>
 
 <file path=word/endnotes.xml><?xml version="1.0" encoding="utf-8"?>
-<w:endnotes xmlns:wpc="http://schemas.microsoft.com/office/word/2010/wordprocessingCanvas" xmlns:cx="http://schemas.microsoft.com/office/drawing/2014/chartex" xmlns:cx1="http://schemas.microsoft.com/office/drawing/2015/9/8/chartex" xmlns:mc="http://schemas.openxmlformats.org/markup-compatibility/2006" xmlns:o="urn:schemas-microsoft-com:office:office" xmlns:r="http://schemas.openxmlformats.org/officeDocument/2006/relationships" xmlns:m="http://schemas.openxmlformats.org/officeDocument/2006/math" xmlns:v="urn:schemas-microsoft-com:vml" xmlns:wp14="http://schemas.microsoft.com/office/word/2010/wordprocessingDrawing" xmlns:wp="http://schemas.openxmlformats.org/drawingml/2006/wordprocessingDrawing" xmlns:w10="urn:schemas-microsoft-com:office:word" xmlns:w="http://schemas.openxmlformats.org/wordprocessingml/2006/main" xmlns:w14="http://schemas.microsoft.com/office/word/2010/wordml" xmlns:w15="http://schemas.microsoft.com/office/word/2012/wordml" xmlns:w16se="http://schemas.microsoft.com/office/word/2015/wordml/symex" xmlns:wpg="http://schemas.microsoft.com/office/word/2010/wordprocessingGroup" xmlns:wpi="http://schemas.microsoft.com/office/word/2010/wordprocessingInk" xmlns:wne="http://schemas.microsoft.com/office/word/2006/wordml" xmlns:wps="http://schemas.microsoft.com/office/word/2010/wordprocessingShape" mc:Ignorable="w14 w15 w16se wp14">
+<w:endnotes xmlns:wpc="http://schemas.microsoft.com/office/word/2010/wordprocessingCanvas" xmlns:cx="http://schemas.microsoft.com/office/drawing/2014/chartex" xmlns:cx1="http://schemas.microsoft.com/office/drawing/2015/9/8/chartex" xmlns:cx2="http://schemas.microsoft.com/office/drawing/2015/10/21/chartex" xmlns:cx3="http://schemas.microsoft.com/office/drawing/2016/5/9/chartex" xmlns:cx4="http://schemas.microsoft.com/office/drawing/2016/5/10/chartex" xmlns:cx5="http://schemas.microsoft.com/office/drawing/2016/5/11/chartex" xmlns:cx6="http://schemas.microsoft.com/office/drawing/2016/5/12/chartex" xmlns:cx7="http://schemas.microsoft.com/office/drawing/2016/5/13/chartex" xmlns:cx8="http://schemas.microsoft.com/office/drawing/2016/5/14/chartex" xmlns:mc="http://schemas.openxmlformats.org/markup-compatibility/2006" xmlns:aink="http://schemas.microsoft.com/office/drawing/2016/ink" xmlns:am3d="http://schemas.microsoft.com/office/drawing/2017/model3d" xmlns:o="urn:schemas-microsoft-com:office:office" xmlns:r="http://schemas.openxmlformats.org/officeDocument/2006/relationships" xmlns:m="http://schemas.openxmlformats.org/officeDocument/2006/math" xmlns:v="urn:schemas-microsoft-com:vml" xmlns:wp14="http://schemas.microsoft.com/office/word/2010/wordprocessingDrawing" xmlns:wp="http://schemas.openxmlformats.org/drawingml/2006/wordprocessingDrawing" xmlns:w10="urn:schemas-microsoft-com:office:word" xmlns:w="http://schemas.openxmlformats.org/wordprocessingml/2006/main" xmlns:w14="http://schemas.microsoft.com/office/word/2010/wordml" xmlns:w15="http://schemas.microsoft.com/office/word/2012/wordml" xmlns:w16cid="http://schemas.microsoft.com/office/word/2016/wordml/cid" xmlns:w16se="http://schemas.microsoft.com/office/word/2015/wordml/symex" xmlns:wpg="http://schemas.microsoft.com/office/word/2010/wordprocessingGroup" xmlns:wpi="http://schemas.microsoft.com/office/word/2010/wordprocessingInk" xmlns:wne="http://schemas.microsoft.com/office/word/2006/wordml" xmlns:wps="http://schemas.microsoft.com/office/word/2010/wordprocessingShape" mc:Ignorable="w14 w15 w16se w16cid wp14">
   <w:endnote w:type="separator" w:id="-1">
     <w:p>
       <w:pPr>
@@ -4790,7 +4584,7 @@
 </file>
 
 <file path=word/footnotes.xml><?xml version="1.0" encoding="utf-8"?>
-<w:footnotes xmlns:wpc="http://schemas.microsoft.com/office/word/2010/wordprocessingCanvas" xmlns:cx="http://schemas.microsoft.com/office/drawing/2014/chartex" xmlns:cx1="http://schemas.microsoft.com/office/drawing/2015/9/8/chartex" xmlns:mc="http://schemas.openxmlformats.org/markup-compatibility/2006" xmlns:o="urn:schemas-microsoft-com:office:office" xmlns:r="http://schemas.openxmlformats.org/officeDocument/2006/relationships" xmlns:m="http://schemas.openxmlformats.org/officeDocument/2006/math" xmlns:v="urn:schemas-microsoft-com:vml" xmlns:wp14="http://schemas.microsoft.com/office/word/2010/wordprocessingDrawing" xmlns:wp="http://schemas.openxmlformats.org/drawingml/2006/wordprocessingDrawing" xmlns:w10="urn:schemas-microsoft-com:office:word" xmlns:w="http://schemas.openxmlformats.org/wordprocessingml/2006/main" xmlns:w14="http://schemas.microsoft.com/office/word/2010/wordml" xmlns:w15="http://schemas.microsoft.com/office/word/2012/wordml" xmlns:w16se="http://schemas.microsoft.com/office/word/2015/wordml/symex" xmlns:wpg="http://schemas.microsoft.com/office/word/2010/wordprocessingGroup" xmlns:wpi="http://schemas.microsoft.com/office/word/2010/wordprocessingInk" xmlns:wne="http://schemas.microsoft.com/office/word/2006/wordml" xmlns:wps="http://schemas.microsoft.com/office/word/2010/wordprocessingShape" mc:Ignorable="w14 w15 w16se wp14">
+<w:footnotes xmlns:wpc="http://schemas.microsoft.com/office/word/2010/wordprocessingCanvas" xmlns:cx="http://schemas.microsoft.com/office/drawing/2014/chartex" xmlns:cx1="http://schemas.microsoft.com/office/drawing/2015/9/8/chartex" xmlns:cx2="http://schemas.microsoft.com/office/drawing/2015/10/21/chartex" xmlns:cx3="http://schemas.microsoft.com/office/drawing/2016/5/9/chartex" xmlns:cx4="http://schemas.microsoft.com/office/drawing/2016/5/10/chartex" xmlns:cx5="http://schemas.microsoft.com/office/drawing/2016/5/11/chartex" xmlns:cx6="http://schemas.microsoft.com/office/drawing/2016/5/12/chartex" xmlns:cx7="http://schemas.microsoft.com/office/drawing/2016/5/13/chartex" xmlns:cx8="http://schemas.microsoft.com/office/drawing/2016/5/14/chartex" xmlns:mc="http://schemas.openxmlformats.org/markup-compatibility/2006" xmlns:aink="http://schemas.microsoft.com/office/drawing/2016/ink" xmlns:am3d="http://schemas.microsoft.com/office/drawing/2017/model3d" xmlns:o="urn:schemas-microsoft-com:office:office" xmlns:r="http://schemas.openxmlformats.org/officeDocument/2006/relationships" xmlns:m="http://schemas.openxmlformats.org/officeDocument/2006/math" xmlns:v="urn:schemas-microsoft-com:vml" xmlns:wp14="http://schemas.microsoft.com/office/word/2010/wordprocessingDrawing" xmlns:wp="http://schemas.openxmlformats.org/drawingml/2006/wordprocessingDrawing" xmlns:w10="urn:schemas-microsoft-com:office:word" xmlns:w="http://schemas.openxmlformats.org/wordprocessingml/2006/main" xmlns:w14="http://schemas.microsoft.com/office/word/2010/wordml" xmlns:w15="http://schemas.microsoft.com/office/word/2012/wordml" xmlns:w16cid="http://schemas.microsoft.com/office/word/2016/wordml/cid" xmlns:w16se="http://schemas.microsoft.com/office/word/2015/wordml/symex" xmlns:wpg="http://schemas.microsoft.com/office/word/2010/wordprocessingGroup" xmlns:wpi="http://schemas.microsoft.com/office/word/2010/wordprocessingInk" xmlns:wne="http://schemas.microsoft.com/office/word/2006/wordml" xmlns:wps="http://schemas.microsoft.com/office/word/2010/wordprocessingShape" mc:Ignorable="w14 w15 w16se w16cid wp14">
   <w:footnote w:type="separator" w:id="-1">
     <w:p>
       <w:pPr>
@@ -4815,7 +4609,7 @@
 </file>
 
 <file path=word/header1.xml><?xml version="1.0" encoding="utf-8"?>
-<w:hdr xmlns:wpc="http://schemas.microsoft.com/office/word/2010/wordprocessingCanvas" xmlns:cx="http://schemas.microsoft.com/office/drawing/2014/chartex" xmlns:cx1="http://schemas.microsoft.com/office/drawing/2015/9/8/chartex" xmlns:mc="http://schemas.openxmlformats.org/markup-compatibility/2006" xmlns:o="urn:schemas-microsoft-com:office:office" xmlns:r="http://schemas.openxmlformats.org/officeDocument/2006/relationships" xmlns:m="http://schemas.openxmlformats.org/officeDocument/2006/math" xmlns:v="urn:schemas-microsoft-com:vml" xmlns:wp14="http://schemas.microsoft.com/office/word/2010/wordprocessingDrawing" xmlns:wp="http://schemas.openxmlformats.org/drawingml/2006/wordprocessingDrawing" xmlns:w10="urn:schemas-microsoft-com:office:word" xmlns:w="http://schemas.openxmlformats.org/wordprocessingml/2006/main" xmlns:w14="http://schemas.microsoft.com/office/word/2010/wordml" xmlns:w15="http://schemas.microsoft.com/office/word/2012/wordml" xmlns:w16se="http://schemas.microsoft.com/office/word/2015/wordml/symex" xmlns:wpg="http://schemas.microsoft.com/office/word/2010/wordprocessingGroup" xmlns:wpi="http://schemas.microsoft.com/office/word/2010/wordprocessingInk" xmlns:wne="http://schemas.microsoft.com/office/word/2006/wordml" xmlns:wps="http://schemas.microsoft.com/office/word/2010/wordprocessingShape" mc:Ignorable="w14 w15 w16se wp14">
+<w:hdr xmlns:wpc="http://schemas.microsoft.com/office/word/2010/wordprocessingCanvas" xmlns:cx="http://schemas.microsoft.com/office/drawing/2014/chartex" xmlns:cx1="http://schemas.microsoft.com/office/drawing/2015/9/8/chartex" xmlns:cx2="http://schemas.microsoft.com/office/drawing/2015/10/21/chartex" xmlns:cx3="http://schemas.microsoft.com/office/drawing/2016/5/9/chartex" xmlns:cx4="http://schemas.microsoft.com/office/drawing/2016/5/10/chartex" xmlns:cx5="http://schemas.microsoft.com/office/drawing/2016/5/11/chartex" xmlns:cx6="http://schemas.microsoft.com/office/drawing/2016/5/12/chartex" xmlns:cx7="http://schemas.microsoft.com/office/drawing/2016/5/13/chartex" xmlns:cx8="http://schemas.microsoft.com/office/drawing/2016/5/14/chartex" xmlns:mc="http://schemas.openxmlformats.org/markup-compatibility/2006" xmlns:aink="http://schemas.microsoft.com/office/drawing/2016/ink" xmlns:am3d="http://schemas.microsoft.com/office/drawing/2017/model3d" xmlns:o="urn:schemas-microsoft-com:office:office" xmlns:r="http://schemas.openxmlformats.org/officeDocument/2006/relationships" xmlns:m="http://schemas.openxmlformats.org/officeDocument/2006/math" xmlns:v="urn:schemas-microsoft-com:vml" xmlns:wp14="http://schemas.microsoft.com/office/word/2010/wordprocessingDrawing" xmlns:wp="http://schemas.openxmlformats.org/drawingml/2006/wordprocessingDrawing" xmlns:w10="urn:schemas-microsoft-com:office:word" xmlns:w="http://schemas.openxmlformats.org/wordprocessingml/2006/main" xmlns:w14="http://schemas.microsoft.com/office/word/2010/wordml" xmlns:w15="http://schemas.microsoft.com/office/word/2012/wordml" xmlns:w16cid="http://schemas.microsoft.com/office/word/2016/wordml/cid" xmlns:w16se="http://schemas.microsoft.com/office/word/2015/wordml/symex" xmlns:wpg="http://schemas.microsoft.com/office/word/2010/wordprocessingGroup" xmlns:wpi="http://schemas.microsoft.com/office/word/2010/wordprocessingInk" xmlns:wne="http://schemas.microsoft.com/office/word/2006/wordml" xmlns:wps="http://schemas.microsoft.com/office/word/2010/wordprocessingShape" mc:Ignorable="w14 w15 w16se w16cid wp14">
   <w:p>
     <w:pPr>
       <w:pStyle w:val="Encabezado"/>
@@ -4825,7 +4619,7 @@
 </file>
 
 <file path=word/styles.xml><?xml version="1.0" encoding="utf-8"?>
-<w:styles xmlns:mc="http://schemas.openxmlformats.org/markup-compatibility/2006" xmlns:r="http://schemas.openxmlformats.org/officeDocument/2006/relationships" xmlns:w="http://schemas.openxmlformats.org/wordprocessingml/2006/main" xmlns:w14="http://schemas.microsoft.com/office/word/2010/wordml" xmlns:w15="http://schemas.microsoft.com/office/word/2012/wordml" xmlns:w16se="http://schemas.microsoft.com/office/word/2015/wordml/symex" mc:Ignorable="w14 w15 w16se">
+<w:styles xmlns:mc="http://schemas.openxmlformats.org/markup-compatibility/2006" xmlns:r="http://schemas.openxmlformats.org/officeDocument/2006/relationships" xmlns:w="http://schemas.openxmlformats.org/wordprocessingml/2006/main" xmlns:w14="http://schemas.microsoft.com/office/word/2010/wordml" xmlns:w15="http://schemas.microsoft.com/office/word/2012/wordml" xmlns:w16cid="http://schemas.microsoft.com/office/word/2016/wordml/cid" xmlns:w16se="http://schemas.microsoft.com/office/word/2015/wordml/symex" mc:Ignorable="w14 w15 w16se w16cid">
   <w:docDefaults>
     <w:rPrDefault>
       <w:rPr>
@@ -4841,7 +4635,7 @@
       </w:pPr>
     </w:pPrDefault>
   </w:docDefaults>
-  <w:latentStyles w:defLockedState="0" w:defUIPriority="99" w:defSemiHidden="0" w:defUnhideWhenUsed="0" w:defQFormat="0" w:count="371">
+  <w:latentStyles w:defLockedState="0" w:defUIPriority="99" w:defSemiHidden="0" w:defUnhideWhenUsed="0" w:defQFormat="0" w:count="376">
     <w:lsdException w:name="Normal" w:uiPriority="0" w:qFormat="1"/>
     <w:lsdException w:name="heading 1" w:uiPriority="9" w:qFormat="1"/>
     <w:lsdException w:name="heading 2" w:semiHidden="1" w:uiPriority="9" w:unhideWhenUsed="1" w:qFormat="1"/>
@@ -5213,6 +5007,11 @@
     <w:lsdException w:name="List Table 5 Dark Accent 6" w:uiPriority="50"/>
     <w:lsdException w:name="List Table 6 Colorful Accent 6" w:uiPriority="51"/>
     <w:lsdException w:name="List Table 7 Colorful Accent 6" w:uiPriority="52"/>
+    <w:lsdException w:name="Mention" w:semiHidden="1" w:unhideWhenUsed="1"/>
+    <w:lsdException w:name="Smart Hyperlink" w:semiHidden="1" w:unhideWhenUsed="1"/>
+    <w:lsdException w:name="Hashtag" w:semiHidden="1" w:unhideWhenUsed="1"/>
+    <w:lsdException w:name="Unresolved Mention" w:semiHidden="1" w:unhideWhenUsed="1"/>
+    <w:lsdException w:name="Smart Link" w:semiHidden="1" w:unhideWhenUsed="1"/>
   </w:latentStyles>
   <w:style w:type="paragraph" w:default="1" w:styleId="Normal">
     <w:name w:val="Normal"/>
@@ -5773,7 +5572,7 @@
 </file>
 
 <file path=customXml/itemProps1.xml><?xml version="1.0" encoding="utf-8"?>
-<ds:datastoreItem xmlns:ds="http://schemas.openxmlformats.org/officeDocument/2006/customXml" ds:itemID="{946A5E90-4BD9-43B5-A4D7-15CD0D8ED629}">
+<ds:datastoreItem xmlns:ds="http://schemas.openxmlformats.org/officeDocument/2006/customXml" ds:itemID="{021BAF4D-7337-44AB-A725-1867C102560F}">
   <ds:schemaRefs>
     <ds:schemaRef ds:uri="http://schemas.openxmlformats.org/officeDocument/2006/bibliography"/>
   </ds:schemaRefs>

</xml_diff>